<commit_message>
Update for you two to work on
Yellow is for Kate to update and Blue is for Kevin - swapping things around so that we all work on the same area's (at some point in time), so we all know what is happening.  This is a just in case one of us gets sick, the other 2 can carry on
</commit_message>
<xml_diff>
--- a/Documents/3rd Year Project - Technical Proposal.docx
+++ b/Documents/3rd Year Project - Technical Proposal.docx
@@ -78,7 +78,6 @@
           <w:sz w:val="36"/>
         </w:rPr>
       </w:pPr>
-      <w:proofErr w:type="spellStart"/>
       <w:r>
         <w:rPr>
           <w:rFonts w:asciiTheme="minorHAnsi" w:hAnsiTheme="minorHAnsi"/>
@@ -90,7 +89,6 @@
         </w:rPr>
         <w:t>PathFinder</w:t>
       </w:r>
-      <w:proofErr w:type="spellEnd"/>
     </w:p>
     <w:p>
       <w:pPr>
@@ -215,8 +213,8 @@
           <w:color w:val="548DD4" w:themeColor="text2" w:themeTint="99"/>
         </w:rPr>
       </w:pPr>
-      <w:bookmarkStart w:name="_Toc461718054" w:id="0"/>
-      <w:bookmarkStart w:name="_Toc461718189" w:id="1"/>
+      <w:bookmarkStart w:id="0" w:name="_Toc461718054"/>
+      <w:bookmarkStart w:id="1" w:name="_Toc461718189"/>
       <w:r>
         <w:rPr>
           <w:rFonts w:asciiTheme="minorHAnsi" w:hAnsiTheme="minorHAnsi"/>
@@ -237,29 +235,7 @@
           <w:iCs/>
           <w:color w:val="548DD4" w:themeColor="text2" w:themeTint="99"/>
         </w:rPr>
-        <w:t xml:space="preserve">Christopher J. </w:t>
-      </w:r>
-      <w:proofErr w:type="spellStart"/>
-      <w:r>
-        <w:rPr>
-          <w:rFonts w:asciiTheme="minorHAnsi" w:hAnsiTheme="minorHAnsi"/>
-          <w:b/>
-          <w:i/>
-          <w:iCs/>
-          <w:color w:val="548DD4" w:themeColor="text2" w:themeTint="99"/>
-        </w:rPr>
-        <w:t>Costelloe</w:t>
-      </w:r>
-      <w:proofErr w:type="spellEnd"/>
-      <w:r>
-        <w:rPr>
-          <w:rFonts w:asciiTheme="minorHAnsi" w:hAnsiTheme="minorHAnsi"/>
-          <w:b/>
-          <w:i/>
-          <w:iCs/>
-          <w:color w:val="548DD4" w:themeColor="text2" w:themeTint="99"/>
-        </w:rPr>
-        <w:t xml:space="preserve"> K00233369</w:t>
+        <w:t>Christopher J. Costelloe K00233369</w:t>
       </w:r>
     </w:p>
     <w:p>
@@ -275,8 +251,8 @@
           <w:color w:val="548DD4" w:themeColor="text2" w:themeTint="99"/>
         </w:rPr>
       </w:pPr>
-      <w:bookmarkStart w:name="_Toc461718055" w:id="2"/>
-      <w:bookmarkStart w:name="_Toc461718190" w:id="3"/>
+      <w:bookmarkStart w:id="2" w:name="_Toc461718055"/>
+      <w:bookmarkStart w:id="3" w:name="_Toc461718190"/>
       <w:r>
         <w:rPr>
           <w:rFonts w:asciiTheme="minorHAnsi" w:hAnsiTheme="minorHAnsi"/>
@@ -289,7 +265,6 @@
       </w:r>
       <w:bookmarkEnd w:id="2"/>
       <w:bookmarkEnd w:id="3"/>
-      <w:proofErr w:type="spellStart"/>
       <w:r>
         <w:rPr>
           <w:rFonts w:asciiTheme="minorHAnsi" w:hAnsiTheme="minorHAnsi"/>
@@ -298,40 +273,7 @@
           <w:iCs/>
           <w:color w:val="548DD4" w:themeColor="text2" w:themeTint="99"/>
         </w:rPr>
-        <w:t>Jekaterina</w:t>
-      </w:r>
-      <w:proofErr w:type="spellEnd"/>
-      <w:r>
-        <w:rPr>
-          <w:rFonts w:asciiTheme="minorHAnsi" w:hAnsiTheme="minorHAnsi"/>
-          <w:b/>
-          <w:i/>
-          <w:iCs/>
-          <w:color w:val="548DD4" w:themeColor="text2" w:themeTint="99"/>
-        </w:rPr>
-        <w:t xml:space="preserve"> </w:t>
-      </w:r>
-      <w:proofErr w:type="spellStart"/>
-      <w:r>
-        <w:rPr>
-          <w:rFonts w:asciiTheme="minorHAnsi" w:hAnsiTheme="minorHAnsi"/>
-          <w:b/>
-          <w:i/>
-          <w:iCs/>
-          <w:color w:val="548DD4" w:themeColor="text2" w:themeTint="99"/>
-        </w:rPr>
-        <w:t>Pavlenko</w:t>
-      </w:r>
-      <w:proofErr w:type="spellEnd"/>
-      <w:r>
-        <w:rPr>
-          <w:rFonts w:asciiTheme="minorHAnsi" w:hAnsiTheme="minorHAnsi"/>
-          <w:b/>
-          <w:i/>
-          <w:iCs/>
-          <w:color w:val="548DD4" w:themeColor="text2" w:themeTint="99"/>
-        </w:rPr>
-        <w:t xml:space="preserve"> K00224431</w:t>
+        <w:t>Jekaterina Pavlenko K00224431</w:t>
       </w:r>
     </w:p>
     <w:p>
@@ -347,8 +289,8 @@
           <w:color w:val="548DD4" w:themeColor="text2" w:themeTint="99"/>
         </w:rPr>
       </w:pPr>
-      <w:bookmarkStart w:name="_Toc461718056" w:id="4"/>
-      <w:bookmarkStart w:name="_Toc461718191" w:id="5"/>
+      <w:bookmarkStart w:id="4" w:name="_Toc461718056"/>
+      <w:bookmarkStart w:id="5" w:name="_Toc461718191"/>
       <w:r>
         <w:rPr>
           <w:rFonts w:asciiTheme="minorHAnsi" w:hAnsiTheme="minorHAnsi"/>
@@ -446,7 +388,7 @@
           <w:headerReference w:type="default" r:id="rId8"/>
           <w:footerReference w:type="default" r:id="rId9"/>
           <w:type w:val="continuous"/>
-          <w:pgSz w:w="12240" w:h="15840" w:orient="portrait" w:code="1"/>
+          <w:pgSz w:w="12240" w:h="15840" w:code="1"/>
           <w:pgMar w:top="1800" w:right="1440" w:bottom="1440" w:left="1440" w:header="720" w:footer="720" w:gutter="0"/>
           <w:pgNumType w:fmt="lowerRoman" w:start="1"/>
           <w:cols w:space="720"/>
@@ -464,12 +406,12 @@
           <w:rFonts w:asciiTheme="minorHAnsi" w:hAnsiTheme="minorHAnsi"/>
         </w:rPr>
       </w:pPr>
-      <w:bookmarkStart w:name="_Toc454787410" w:id="6"/>
+      <w:bookmarkStart w:id="6" w:name="_Toc454787410"/>
     </w:p>
     <w:sdt>
       <w:sdtPr>
         <w:rPr>
-          <w:rFonts w:ascii="Times New Roman" w:hAnsi="Times New Roman" w:eastAsia="Times New Roman" w:cs="Times New Roman"/>
+          <w:rFonts w:ascii="Times New Roman" w:eastAsia="Times New Roman" w:hAnsi="Times New Roman" w:cs="Times New Roman"/>
           <w:color w:val="auto"/>
           <w:sz w:val="24"/>
           <w:szCs w:val="20"/>
@@ -500,7 +442,7 @@
           <w:pPr>
             <w:pStyle w:val="TOC1"/>
             <w:rPr>
-              <w:rFonts w:asciiTheme="minorHAnsi" w:hAnsiTheme="minorHAnsi" w:eastAsiaTheme="minorEastAsia" w:cstheme="minorBidi"/>
+              <w:rFonts w:asciiTheme="minorHAnsi" w:eastAsiaTheme="minorEastAsia" w:hAnsiTheme="minorHAnsi" w:cstheme="minorBidi"/>
               <w:b w:val="0"/>
               <w:caps w:val="0"/>
               <w:sz w:val="22"/>
@@ -522,7 +464,7 @@
           <w:pPr>
             <w:pStyle w:val="TOC1"/>
             <w:rPr>
-              <w:rFonts w:asciiTheme="minorHAnsi" w:hAnsiTheme="minorHAnsi" w:eastAsiaTheme="minorEastAsia" w:cstheme="minorBidi"/>
+              <w:rFonts w:asciiTheme="minorHAnsi" w:eastAsiaTheme="minorEastAsia" w:hAnsiTheme="minorHAnsi" w:cstheme="minorBidi"/>
               <w:b w:val="0"/>
               <w:caps w:val="0"/>
               <w:sz w:val="22"/>
@@ -535,7 +477,7 @@
           <w:pPr>
             <w:pStyle w:val="TOC1"/>
             <w:rPr>
-              <w:rFonts w:asciiTheme="minorHAnsi" w:hAnsiTheme="minorHAnsi" w:eastAsiaTheme="minorEastAsia" w:cstheme="minorBidi"/>
+              <w:rFonts w:asciiTheme="minorHAnsi" w:eastAsiaTheme="minorEastAsia" w:hAnsiTheme="minorHAnsi" w:cstheme="minorBidi"/>
               <w:b w:val="0"/>
               <w:caps w:val="0"/>
               <w:sz w:val="22"/>
@@ -543,7 +485,7 @@
               <w:lang w:val="en-GB" w:eastAsia="en-GB"/>
             </w:rPr>
           </w:pPr>
-          <w:hyperlink w:history="1" w:anchor="_Toc462319955">
+          <w:hyperlink w:anchor="_Toc462319955" w:history="1">
             <w:r>
               <w:rPr>
                 <w:rStyle w:val="Hyperlink"/>
@@ -552,7 +494,7 @@
             </w:r>
             <w:r>
               <w:rPr>
-                <w:rFonts w:asciiTheme="minorHAnsi" w:hAnsiTheme="minorHAnsi" w:eastAsiaTheme="minorEastAsia" w:cstheme="minorBidi"/>
+                <w:rFonts w:asciiTheme="minorHAnsi" w:eastAsiaTheme="minorEastAsia" w:hAnsiTheme="minorHAnsi" w:cstheme="minorBidi"/>
                 <w:b w:val="0"/>
                 <w:caps w:val="0"/>
                 <w:sz w:val="22"/>
@@ -614,14 +556,14 @@
           <w:pPr>
             <w:pStyle w:val="TOC2"/>
             <w:rPr>
-              <w:rFonts w:asciiTheme="minorHAnsi" w:hAnsiTheme="minorHAnsi" w:eastAsiaTheme="minorEastAsia" w:cstheme="minorBidi"/>
+              <w:rFonts w:asciiTheme="minorHAnsi" w:eastAsiaTheme="minorEastAsia" w:hAnsiTheme="minorHAnsi" w:cstheme="minorBidi"/>
               <w:smallCaps w:val="0"/>
               <w:sz w:val="22"/>
               <w:szCs w:val="22"/>
               <w:lang w:val="en-GB" w:eastAsia="en-GB"/>
             </w:rPr>
           </w:pPr>
-          <w:hyperlink w:history="1" w:anchor="_Toc462319956">
+          <w:hyperlink w:anchor="_Toc462319956" w:history="1">
             <w:r>
               <w:rPr>
                 <w:rStyle w:val="Hyperlink"/>
@@ -630,7 +572,7 @@
             </w:r>
             <w:r>
               <w:rPr>
-                <w:rFonts w:asciiTheme="minorHAnsi" w:hAnsiTheme="minorHAnsi" w:eastAsiaTheme="minorEastAsia" w:cstheme="minorBidi"/>
+                <w:rFonts w:asciiTheme="minorHAnsi" w:eastAsiaTheme="minorEastAsia" w:hAnsiTheme="minorHAnsi" w:cstheme="minorBidi"/>
                 <w:smallCaps w:val="0"/>
                 <w:sz w:val="22"/>
                 <w:szCs w:val="22"/>
@@ -691,14 +633,14 @@
           <w:pPr>
             <w:pStyle w:val="TOC2"/>
             <w:rPr>
-              <w:rFonts w:asciiTheme="minorHAnsi" w:hAnsiTheme="minorHAnsi" w:eastAsiaTheme="minorEastAsia" w:cstheme="minorBidi"/>
+              <w:rFonts w:asciiTheme="minorHAnsi" w:eastAsiaTheme="minorEastAsia" w:hAnsiTheme="minorHAnsi" w:cstheme="minorBidi"/>
               <w:smallCaps w:val="0"/>
               <w:sz w:val="22"/>
               <w:szCs w:val="22"/>
               <w:lang w:val="en-GB" w:eastAsia="en-GB"/>
             </w:rPr>
           </w:pPr>
-          <w:hyperlink w:history="1" w:anchor="_Toc462319957">
+          <w:hyperlink w:anchor="_Toc462319957" w:history="1">
             <w:r>
               <w:rPr>
                 <w:rStyle w:val="Hyperlink"/>
@@ -707,7 +649,7 @@
             </w:r>
             <w:r>
               <w:rPr>
-                <w:rFonts w:asciiTheme="minorHAnsi" w:hAnsiTheme="minorHAnsi" w:eastAsiaTheme="minorEastAsia" w:cstheme="minorBidi"/>
+                <w:rFonts w:asciiTheme="minorHAnsi" w:eastAsiaTheme="minorEastAsia" w:hAnsiTheme="minorHAnsi" w:cstheme="minorBidi"/>
                 <w:smallCaps w:val="0"/>
                 <w:sz w:val="22"/>
                 <w:szCs w:val="22"/>
@@ -768,14 +710,14 @@
           <w:pPr>
             <w:pStyle w:val="TOC2"/>
             <w:rPr>
-              <w:rFonts w:asciiTheme="minorHAnsi" w:hAnsiTheme="minorHAnsi" w:eastAsiaTheme="minorEastAsia" w:cstheme="minorBidi"/>
+              <w:rFonts w:asciiTheme="minorHAnsi" w:eastAsiaTheme="minorEastAsia" w:hAnsiTheme="minorHAnsi" w:cstheme="minorBidi"/>
               <w:smallCaps w:val="0"/>
               <w:sz w:val="22"/>
               <w:szCs w:val="22"/>
               <w:lang w:val="en-GB" w:eastAsia="en-GB"/>
             </w:rPr>
           </w:pPr>
-          <w:hyperlink w:history="1" w:anchor="_Toc462319958">
+          <w:hyperlink w:anchor="_Toc462319958" w:history="1">
             <w:r>
               <w:rPr>
                 <w:rStyle w:val="Hyperlink"/>
@@ -784,7 +726,7 @@
             </w:r>
             <w:r>
               <w:rPr>
-                <w:rFonts w:asciiTheme="minorHAnsi" w:hAnsiTheme="minorHAnsi" w:eastAsiaTheme="minorEastAsia" w:cstheme="minorBidi"/>
+                <w:rFonts w:asciiTheme="minorHAnsi" w:eastAsiaTheme="minorEastAsia" w:hAnsiTheme="minorHAnsi" w:cstheme="minorBidi"/>
                 <w:smallCaps w:val="0"/>
                 <w:sz w:val="22"/>
                 <w:szCs w:val="22"/>
@@ -845,14 +787,14 @@
           <w:pPr>
             <w:pStyle w:val="TOC2"/>
             <w:rPr>
-              <w:rFonts w:asciiTheme="minorHAnsi" w:hAnsiTheme="minorHAnsi" w:eastAsiaTheme="minorEastAsia" w:cstheme="minorBidi"/>
+              <w:rFonts w:asciiTheme="minorHAnsi" w:eastAsiaTheme="minorEastAsia" w:hAnsiTheme="minorHAnsi" w:cstheme="minorBidi"/>
               <w:smallCaps w:val="0"/>
               <w:sz w:val="22"/>
               <w:szCs w:val="22"/>
               <w:lang w:val="en-GB" w:eastAsia="en-GB"/>
             </w:rPr>
           </w:pPr>
-          <w:hyperlink w:history="1" w:anchor="_Toc462319959">
+          <w:hyperlink w:anchor="_Toc462319959" w:history="1">
             <w:r>
               <w:rPr>
                 <w:rStyle w:val="Hyperlink"/>
@@ -861,7 +803,7 @@
             </w:r>
             <w:r>
               <w:rPr>
-                <w:rFonts w:asciiTheme="minorHAnsi" w:hAnsiTheme="minorHAnsi" w:eastAsiaTheme="minorEastAsia" w:cstheme="minorBidi"/>
+                <w:rFonts w:asciiTheme="minorHAnsi" w:eastAsiaTheme="minorEastAsia" w:hAnsiTheme="minorHAnsi" w:cstheme="minorBidi"/>
                 <w:smallCaps w:val="0"/>
                 <w:sz w:val="22"/>
                 <w:szCs w:val="22"/>
@@ -922,14 +864,14 @@
           <w:pPr>
             <w:pStyle w:val="TOC2"/>
             <w:rPr>
-              <w:rFonts w:asciiTheme="minorHAnsi" w:hAnsiTheme="minorHAnsi" w:eastAsiaTheme="minorEastAsia" w:cstheme="minorBidi"/>
+              <w:rFonts w:asciiTheme="minorHAnsi" w:eastAsiaTheme="minorEastAsia" w:hAnsiTheme="minorHAnsi" w:cstheme="minorBidi"/>
               <w:smallCaps w:val="0"/>
               <w:sz w:val="22"/>
               <w:szCs w:val="22"/>
               <w:lang w:val="en-GB" w:eastAsia="en-GB"/>
             </w:rPr>
           </w:pPr>
-          <w:hyperlink w:history="1" w:anchor="_Toc462319960">
+          <w:hyperlink w:anchor="_Toc462319960" w:history="1">
             <w:r>
               <w:rPr>
                 <w:rStyle w:val="Hyperlink"/>
@@ -938,7 +880,7 @@
             </w:r>
             <w:r>
               <w:rPr>
-                <w:rFonts w:asciiTheme="minorHAnsi" w:hAnsiTheme="minorHAnsi" w:eastAsiaTheme="minorEastAsia" w:cstheme="minorBidi"/>
+                <w:rFonts w:asciiTheme="minorHAnsi" w:eastAsiaTheme="minorEastAsia" w:hAnsiTheme="minorHAnsi" w:cstheme="minorBidi"/>
                 <w:smallCaps w:val="0"/>
                 <w:sz w:val="22"/>
                 <w:szCs w:val="22"/>
@@ -999,7 +941,7 @@
           <w:pPr>
             <w:pStyle w:val="TOC1"/>
             <w:rPr>
-              <w:rFonts w:asciiTheme="minorHAnsi" w:hAnsiTheme="minorHAnsi" w:eastAsiaTheme="minorEastAsia" w:cstheme="minorBidi"/>
+              <w:rFonts w:asciiTheme="minorHAnsi" w:eastAsiaTheme="minorEastAsia" w:hAnsiTheme="minorHAnsi" w:cstheme="minorBidi"/>
               <w:b w:val="0"/>
               <w:caps w:val="0"/>
               <w:sz w:val="22"/>
@@ -1007,7 +949,7 @@
               <w:lang w:val="en-GB" w:eastAsia="en-GB"/>
             </w:rPr>
           </w:pPr>
-          <w:hyperlink w:history="1" w:anchor="_Toc462319961">
+          <w:hyperlink w:anchor="_Toc462319961" w:history="1">
             <w:r>
               <w:rPr>
                 <w:rStyle w:val="Hyperlink"/>
@@ -1016,7 +958,7 @@
             </w:r>
             <w:r>
               <w:rPr>
-                <w:rFonts w:asciiTheme="minorHAnsi" w:hAnsiTheme="minorHAnsi" w:eastAsiaTheme="minorEastAsia" w:cstheme="minorBidi"/>
+                <w:rFonts w:asciiTheme="minorHAnsi" w:eastAsiaTheme="minorEastAsia" w:hAnsiTheme="minorHAnsi" w:cstheme="minorBidi"/>
                 <w:b w:val="0"/>
                 <w:caps w:val="0"/>
                 <w:sz w:val="22"/>
@@ -1078,14 +1020,14 @@
           <w:pPr>
             <w:pStyle w:val="TOC2"/>
             <w:rPr>
-              <w:rFonts w:asciiTheme="minorHAnsi" w:hAnsiTheme="minorHAnsi" w:eastAsiaTheme="minorEastAsia" w:cstheme="minorBidi"/>
+              <w:rFonts w:asciiTheme="minorHAnsi" w:eastAsiaTheme="minorEastAsia" w:hAnsiTheme="minorHAnsi" w:cstheme="minorBidi"/>
               <w:smallCaps w:val="0"/>
               <w:sz w:val="22"/>
               <w:szCs w:val="22"/>
               <w:lang w:val="en-GB" w:eastAsia="en-GB"/>
             </w:rPr>
           </w:pPr>
-          <w:hyperlink w:history="1" w:anchor="_Toc462319962">
+          <w:hyperlink w:anchor="_Toc462319962" w:history="1">
             <w:r>
               <w:rPr>
                 <w:rStyle w:val="Hyperlink"/>
@@ -1094,7 +1036,7 @@
             </w:r>
             <w:r>
               <w:rPr>
-                <w:rFonts w:asciiTheme="minorHAnsi" w:hAnsiTheme="minorHAnsi" w:eastAsiaTheme="minorEastAsia" w:cstheme="minorBidi"/>
+                <w:rFonts w:asciiTheme="minorHAnsi" w:eastAsiaTheme="minorEastAsia" w:hAnsiTheme="minorHAnsi" w:cstheme="minorBidi"/>
                 <w:smallCaps w:val="0"/>
                 <w:sz w:val="22"/>
                 <w:szCs w:val="22"/>
@@ -1155,14 +1097,14 @@
           <w:pPr>
             <w:pStyle w:val="TOC2"/>
             <w:rPr>
-              <w:rFonts w:asciiTheme="minorHAnsi" w:hAnsiTheme="minorHAnsi" w:eastAsiaTheme="minorEastAsia" w:cstheme="minorBidi"/>
+              <w:rFonts w:asciiTheme="minorHAnsi" w:eastAsiaTheme="minorEastAsia" w:hAnsiTheme="minorHAnsi" w:cstheme="minorBidi"/>
               <w:smallCaps w:val="0"/>
               <w:sz w:val="22"/>
               <w:szCs w:val="22"/>
               <w:lang w:val="en-GB" w:eastAsia="en-GB"/>
             </w:rPr>
           </w:pPr>
-          <w:hyperlink w:history="1" w:anchor="_Toc462319963">
+          <w:hyperlink w:anchor="_Toc462319963" w:history="1">
             <w:r>
               <w:rPr>
                 <w:rStyle w:val="Hyperlink"/>
@@ -1171,7 +1113,7 @@
             </w:r>
             <w:r>
               <w:rPr>
-                <w:rFonts w:asciiTheme="minorHAnsi" w:hAnsiTheme="minorHAnsi" w:eastAsiaTheme="minorEastAsia" w:cstheme="minorBidi"/>
+                <w:rFonts w:asciiTheme="minorHAnsi" w:eastAsiaTheme="minorEastAsia" w:hAnsiTheme="minorHAnsi" w:cstheme="minorBidi"/>
                 <w:smallCaps w:val="0"/>
                 <w:sz w:val="22"/>
                 <w:szCs w:val="22"/>
@@ -1232,14 +1174,14 @@
           <w:pPr>
             <w:pStyle w:val="TOC2"/>
             <w:rPr>
-              <w:rFonts w:asciiTheme="minorHAnsi" w:hAnsiTheme="minorHAnsi" w:eastAsiaTheme="minorEastAsia" w:cstheme="minorBidi"/>
+              <w:rFonts w:asciiTheme="minorHAnsi" w:eastAsiaTheme="minorEastAsia" w:hAnsiTheme="minorHAnsi" w:cstheme="minorBidi"/>
               <w:smallCaps w:val="0"/>
               <w:sz w:val="22"/>
               <w:szCs w:val="22"/>
               <w:lang w:val="en-GB" w:eastAsia="en-GB"/>
             </w:rPr>
           </w:pPr>
-          <w:hyperlink w:history="1" w:anchor="_Toc462319964">
+          <w:hyperlink w:anchor="_Toc462319964" w:history="1">
             <w:r>
               <w:rPr>
                 <w:rStyle w:val="Hyperlink"/>
@@ -1248,7 +1190,7 @@
             </w:r>
             <w:r>
               <w:rPr>
-                <w:rFonts w:asciiTheme="minorHAnsi" w:hAnsiTheme="minorHAnsi" w:eastAsiaTheme="minorEastAsia" w:cstheme="minorBidi"/>
+                <w:rFonts w:asciiTheme="minorHAnsi" w:eastAsiaTheme="minorEastAsia" w:hAnsiTheme="minorHAnsi" w:cstheme="minorBidi"/>
                 <w:smallCaps w:val="0"/>
                 <w:sz w:val="22"/>
                 <w:szCs w:val="22"/>
@@ -1309,14 +1251,14 @@
           <w:pPr>
             <w:pStyle w:val="TOC2"/>
             <w:rPr>
-              <w:rFonts w:asciiTheme="minorHAnsi" w:hAnsiTheme="minorHAnsi" w:eastAsiaTheme="minorEastAsia" w:cstheme="minorBidi"/>
+              <w:rFonts w:asciiTheme="minorHAnsi" w:eastAsiaTheme="minorEastAsia" w:hAnsiTheme="minorHAnsi" w:cstheme="minorBidi"/>
               <w:smallCaps w:val="0"/>
               <w:sz w:val="22"/>
               <w:szCs w:val="22"/>
               <w:lang w:val="en-GB" w:eastAsia="en-GB"/>
             </w:rPr>
           </w:pPr>
-          <w:hyperlink w:history="1" w:anchor="_Toc462319965">
+          <w:hyperlink w:anchor="_Toc462319965" w:history="1">
             <w:r>
               <w:rPr>
                 <w:rStyle w:val="Hyperlink"/>
@@ -1325,7 +1267,7 @@
             </w:r>
             <w:r>
               <w:rPr>
-                <w:rFonts w:asciiTheme="minorHAnsi" w:hAnsiTheme="minorHAnsi" w:eastAsiaTheme="minorEastAsia" w:cstheme="minorBidi"/>
+                <w:rFonts w:asciiTheme="minorHAnsi" w:eastAsiaTheme="minorEastAsia" w:hAnsiTheme="minorHAnsi" w:cstheme="minorBidi"/>
                 <w:smallCaps w:val="0"/>
                 <w:sz w:val="22"/>
                 <w:szCs w:val="22"/>
@@ -1386,7 +1328,7 @@
           <w:pPr>
             <w:pStyle w:val="TOC1"/>
             <w:rPr>
-              <w:rFonts w:asciiTheme="minorHAnsi" w:hAnsiTheme="minorHAnsi" w:eastAsiaTheme="minorEastAsia" w:cstheme="minorBidi"/>
+              <w:rFonts w:asciiTheme="minorHAnsi" w:eastAsiaTheme="minorEastAsia" w:hAnsiTheme="minorHAnsi" w:cstheme="minorBidi"/>
               <w:b w:val="0"/>
               <w:caps w:val="0"/>
               <w:sz w:val="22"/>
@@ -1394,7 +1336,7 @@
               <w:lang w:val="en-GB" w:eastAsia="en-GB"/>
             </w:rPr>
           </w:pPr>
-          <w:hyperlink w:history="1" w:anchor="_Toc462319966">
+          <w:hyperlink w:anchor="_Toc462319966" w:history="1">
             <w:r>
               <w:rPr>
                 <w:rStyle w:val="Hyperlink"/>
@@ -1403,7 +1345,7 @@
             </w:r>
             <w:r>
               <w:rPr>
-                <w:rFonts w:asciiTheme="minorHAnsi" w:hAnsiTheme="minorHAnsi" w:eastAsiaTheme="minorEastAsia" w:cstheme="minorBidi"/>
+                <w:rFonts w:asciiTheme="minorHAnsi" w:eastAsiaTheme="minorEastAsia" w:hAnsiTheme="minorHAnsi" w:cstheme="minorBidi"/>
                 <w:b w:val="0"/>
                 <w:caps w:val="0"/>
                 <w:sz w:val="22"/>
@@ -1465,14 +1407,14 @@
           <w:pPr>
             <w:pStyle w:val="TOC2"/>
             <w:rPr>
-              <w:rFonts w:asciiTheme="minorHAnsi" w:hAnsiTheme="minorHAnsi" w:eastAsiaTheme="minorEastAsia" w:cstheme="minorBidi"/>
+              <w:rFonts w:asciiTheme="minorHAnsi" w:eastAsiaTheme="minorEastAsia" w:hAnsiTheme="minorHAnsi" w:cstheme="minorBidi"/>
               <w:smallCaps w:val="0"/>
               <w:sz w:val="22"/>
               <w:szCs w:val="22"/>
               <w:lang w:val="en-GB" w:eastAsia="en-GB"/>
             </w:rPr>
           </w:pPr>
-          <w:hyperlink w:history="1" w:anchor="_Toc462319967">
+          <w:hyperlink w:anchor="_Toc462319967" w:history="1">
             <w:r>
               <w:rPr>
                 <w:rStyle w:val="Hyperlink"/>
@@ -1481,7 +1423,7 @@
             </w:r>
             <w:r>
               <w:rPr>
-                <w:rFonts w:asciiTheme="minorHAnsi" w:hAnsiTheme="minorHAnsi" w:eastAsiaTheme="minorEastAsia" w:cstheme="minorBidi"/>
+                <w:rFonts w:asciiTheme="minorHAnsi" w:eastAsiaTheme="minorEastAsia" w:hAnsiTheme="minorHAnsi" w:cstheme="minorBidi"/>
                 <w:smallCaps w:val="0"/>
                 <w:sz w:val="22"/>
                 <w:szCs w:val="22"/>
@@ -1542,7 +1484,7 @@
           <w:pPr>
             <w:pStyle w:val="TOC1"/>
             <w:rPr>
-              <w:rFonts w:asciiTheme="minorHAnsi" w:hAnsiTheme="minorHAnsi" w:eastAsiaTheme="minorEastAsia" w:cstheme="minorBidi"/>
+              <w:rFonts w:asciiTheme="minorHAnsi" w:eastAsiaTheme="minorEastAsia" w:hAnsiTheme="minorHAnsi" w:cstheme="minorBidi"/>
               <w:b w:val="0"/>
               <w:caps w:val="0"/>
               <w:sz w:val="22"/>
@@ -1550,7 +1492,7 @@
               <w:lang w:val="en-GB" w:eastAsia="en-GB"/>
             </w:rPr>
           </w:pPr>
-          <w:hyperlink w:history="1" w:anchor="_Toc462319968">
+          <w:hyperlink w:anchor="_Toc462319968" w:history="1">
             <w:r>
               <w:rPr>
                 <w:rStyle w:val="Hyperlink"/>
@@ -1559,7 +1501,7 @@
             </w:r>
             <w:r>
               <w:rPr>
-                <w:rFonts w:asciiTheme="minorHAnsi" w:hAnsiTheme="minorHAnsi" w:eastAsiaTheme="minorEastAsia" w:cstheme="minorBidi"/>
+                <w:rFonts w:asciiTheme="minorHAnsi" w:eastAsiaTheme="minorEastAsia" w:hAnsiTheme="minorHAnsi" w:cstheme="minorBidi"/>
                 <w:b w:val="0"/>
                 <w:caps w:val="0"/>
                 <w:sz w:val="22"/>
@@ -1621,14 +1563,14 @@
           <w:pPr>
             <w:pStyle w:val="TOC2"/>
             <w:rPr>
-              <w:rFonts w:asciiTheme="minorHAnsi" w:hAnsiTheme="minorHAnsi" w:eastAsiaTheme="minorEastAsia" w:cstheme="minorBidi"/>
+              <w:rFonts w:asciiTheme="minorHAnsi" w:eastAsiaTheme="minorEastAsia" w:hAnsiTheme="minorHAnsi" w:cstheme="minorBidi"/>
               <w:smallCaps w:val="0"/>
               <w:sz w:val="22"/>
               <w:szCs w:val="22"/>
               <w:lang w:val="en-GB" w:eastAsia="en-GB"/>
             </w:rPr>
           </w:pPr>
-          <w:hyperlink w:history="1" w:anchor="_Toc462319969">
+          <w:hyperlink w:anchor="_Toc462319969" w:history="1">
             <w:r>
               <w:rPr>
                 <w:rStyle w:val="Hyperlink"/>
@@ -1637,7 +1579,7 @@
             </w:r>
             <w:r>
               <w:rPr>
-                <w:rFonts w:asciiTheme="minorHAnsi" w:hAnsiTheme="minorHAnsi" w:eastAsiaTheme="minorEastAsia" w:cstheme="minorBidi"/>
+                <w:rFonts w:asciiTheme="minorHAnsi" w:eastAsiaTheme="minorEastAsia" w:hAnsiTheme="minorHAnsi" w:cstheme="minorBidi"/>
                 <w:smallCaps w:val="0"/>
                 <w:sz w:val="22"/>
                 <w:szCs w:val="22"/>
@@ -1699,14 +1641,14 @@
           <w:pPr>
             <w:pStyle w:val="TOC2"/>
             <w:rPr>
-              <w:rFonts w:asciiTheme="minorHAnsi" w:hAnsiTheme="minorHAnsi" w:eastAsiaTheme="minorEastAsia" w:cstheme="minorBidi"/>
+              <w:rFonts w:asciiTheme="minorHAnsi" w:eastAsiaTheme="minorEastAsia" w:hAnsiTheme="minorHAnsi" w:cstheme="minorBidi"/>
               <w:smallCaps w:val="0"/>
               <w:sz w:val="22"/>
               <w:szCs w:val="22"/>
               <w:lang w:val="en-GB" w:eastAsia="en-GB"/>
             </w:rPr>
           </w:pPr>
-          <w:hyperlink w:history="1" w:anchor="_Toc462319970">
+          <w:hyperlink w:anchor="_Toc462319970" w:history="1">
             <w:r>
               <w:rPr>
                 <w:rStyle w:val="Hyperlink"/>
@@ -1715,7 +1657,7 @@
             </w:r>
             <w:r>
               <w:rPr>
-                <w:rFonts w:asciiTheme="minorHAnsi" w:hAnsiTheme="minorHAnsi" w:eastAsiaTheme="minorEastAsia" w:cstheme="minorBidi"/>
+                <w:rFonts w:asciiTheme="minorHAnsi" w:eastAsiaTheme="minorEastAsia" w:hAnsiTheme="minorHAnsi" w:cstheme="minorBidi"/>
                 <w:smallCaps w:val="0"/>
                 <w:sz w:val="22"/>
                 <w:szCs w:val="22"/>
@@ -1776,14 +1718,14 @@
           <w:pPr>
             <w:pStyle w:val="TOC2"/>
             <w:rPr>
-              <w:rFonts w:asciiTheme="minorHAnsi" w:hAnsiTheme="minorHAnsi" w:eastAsiaTheme="minorEastAsia" w:cstheme="minorBidi"/>
+              <w:rFonts w:asciiTheme="minorHAnsi" w:eastAsiaTheme="minorEastAsia" w:hAnsiTheme="minorHAnsi" w:cstheme="minorBidi"/>
               <w:smallCaps w:val="0"/>
               <w:sz w:val="22"/>
               <w:szCs w:val="22"/>
               <w:lang w:val="en-GB" w:eastAsia="en-GB"/>
             </w:rPr>
           </w:pPr>
-          <w:hyperlink w:history="1" w:anchor="_Toc462319971">
+          <w:hyperlink w:anchor="_Toc462319971" w:history="1">
             <w:r>
               <w:rPr>
                 <w:rStyle w:val="Hyperlink"/>
@@ -1792,7 +1734,7 @@
             </w:r>
             <w:r>
               <w:rPr>
-                <w:rFonts w:asciiTheme="minorHAnsi" w:hAnsiTheme="minorHAnsi" w:eastAsiaTheme="minorEastAsia" w:cstheme="minorBidi"/>
+                <w:rFonts w:asciiTheme="minorHAnsi" w:eastAsiaTheme="minorEastAsia" w:hAnsiTheme="minorHAnsi" w:cstheme="minorBidi"/>
                 <w:smallCaps w:val="0"/>
                 <w:sz w:val="22"/>
                 <w:szCs w:val="22"/>
@@ -1853,14 +1795,14 @@
           <w:pPr>
             <w:pStyle w:val="TOC2"/>
             <w:rPr>
-              <w:rFonts w:asciiTheme="minorHAnsi" w:hAnsiTheme="minorHAnsi" w:eastAsiaTheme="minorEastAsia" w:cstheme="minorBidi"/>
+              <w:rFonts w:asciiTheme="minorHAnsi" w:eastAsiaTheme="minorEastAsia" w:hAnsiTheme="minorHAnsi" w:cstheme="minorBidi"/>
               <w:smallCaps w:val="0"/>
               <w:sz w:val="22"/>
               <w:szCs w:val="22"/>
               <w:lang w:val="en-GB" w:eastAsia="en-GB"/>
             </w:rPr>
           </w:pPr>
-          <w:hyperlink w:history="1" w:anchor="_Toc462319972">
+          <w:hyperlink w:anchor="_Toc462319972" w:history="1">
             <w:r>
               <w:rPr>
                 <w:rStyle w:val="Hyperlink"/>
@@ -1869,7 +1811,7 @@
             </w:r>
             <w:r>
               <w:rPr>
-                <w:rFonts w:asciiTheme="minorHAnsi" w:hAnsiTheme="minorHAnsi" w:eastAsiaTheme="minorEastAsia" w:cstheme="minorBidi"/>
+                <w:rFonts w:asciiTheme="minorHAnsi" w:eastAsiaTheme="minorEastAsia" w:hAnsiTheme="minorHAnsi" w:cstheme="minorBidi"/>
                 <w:smallCaps w:val="0"/>
                 <w:sz w:val="22"/>
                 <w:szCs w:val="22"/>
@@ -1930,7 +1872,7 @@
           <w:pPr>
             <w:pStyle w:val="TOC1"/>
             <w:rPr>
-              <w:rFonts w:asciiTheme="minorHAnsi" w:hAnsiTheme="minorHAnsi" w:eastAsiaTheme="minorEastAsia" w:cstheme="minorBidi"/>
+              <w:rFonts w:asciiTheme="minorHAnsi" w:eastAsiaTheme="minorEastAsia" w:hAnsiTheme="minorHAnsi" w:cstheme="minorBidi"/>
               <w:b w:val="0"/>
               <w:caps w:val="0"/>
               <w:sz w:val="22"/>
@@ -1938,7 +1880,7 @@
               <w:lang w:val="en-GB" w:eastAsia="en-GB"/>
             </w:rPr>
           </w:pPr>
-          <w:hyperlink w:history="1" w:anchor="_Toc462319973">
+          <w:hyperlink w:anchor="_Toc462319973" w:history="1">
             <w:r>
               <w:rPr>
                 <w:rStyle w:val="Hyperlink"/>
@@ -1947,7 +1889,7 @@
             </w:r>
             <w:r>
               <w:rPr>
-                <w:rFonts w:asciiTheme="minorHAnsi" w:hAnsiTheme="minorHAnsi" w:eastAsiaTheme="minorEastAsia" w:cstheme="minorBidi"/>
+                <w:rFonts w:asciiTheme="minorHAnsi" w:eastAsiaTheme="minorEastAsia" w:hAnsiTheme="minorHAnsi" w:cstheme="minorBidi"/>
                 <w:b w:val="0"/>
                 <w:caps w:val="0"/>
                 <w:sz w:val="22"/>
@@ -2024,8 +1966,8 @@
           <w:rFonts w:asciiTheme="minorHAnsi" w:hAnsiTheme="minorHAnsi"/>
         </w:rPr>
       </w:pPr>
-      <w:bookmarkStart w:name="_Toc461718126" w:id="7"/>
-      <w:bookmarkStart w:name="_Toc462319955" w:id="8"/>
+      <w:bookmarkStart w:id="7" w:name="_Toc461718126"/>
+      <w:bookmarkStart w:id="8" w:name="_Toc462319955"/>
       <w:r>
         <w:rPr>
           <w:rFonts w:asciiTheme="minorHAnsi" w:hAnsiTheme="minorHAnsi"/>
@@ -2057,8 +1999,8 @@
         </w:rPr>
         <w:t xml:space="preserve"> </w:t>
       </w:r>
-      <w:bookmarkStart w:name="_Toc461718127" w:id="9"/>
-      <w:bookmarkStart w:name="_Toc462319956" w:id="10"/>
+      <w:bookmarkStart w:id="9" w:name="_Toc461718127"/>
+      <w:bookmarkStart w:id="10" w:name="_Toc462319956"/>
       <w:r>
         <w:rPr>
           <w:rFonts w:asciiTheme="minorHAnsi" w:hAnsiTheme="minorHAnsi"/>
@@ -2146,57 +2088,34 @@
         <w:t xml:space="preserve">  </w:t>
       </w:r>
     </w:p>
-    <w:p w14:noSpellErr="1">
+    <w:p>
       <w:pPr>
         <w:tabs>
           <w:tab w:val="num" w:pos="1080"/>
         </w:tabs>
         <w:rPr>
-          <w:rFonts w:ascii="Times New Roman" w:hAnsi="Times New Roman" w:eastAsia="Times New Roman" w:cs="Times New Roman"/>
-          <w:i w:val="0"/>
-          <w:iCs w:val="0"/>
-          <w:color w:val="000000" w:themeColor="text1" w:themeTint="FF" w:themeShade="FF"/>
-        </w:rPr>
-      </w:pPr>
-      <w:r>
-        <w:rPr>
-          <w:rFonts w:ascii="Times New Roman" w:hAnsi="Times New Roman" w:eastAsia="Times New Roman" w:cs="Times New Roman"/>
-          <w:i w:val="0"/>
-          <w:iCs w:val="0"/>
-          <w:color w:val="000000" w:themeColor="text1" w:themeTint="FF" w:themeShade="FF"/>
-        </w:rPr>
-        <w:t xml:space="preserve">This project aims to create an Indoor GPS navigation application which can be used in any building. This product should be able to give your accurate location inside any building and show </w:t>
-      </w:r>
-      <w:r>
-        <w:rPr>
-          <w:rFonts w:ascii="Times New Roman" w:hAnsi="Times New Roman" w:eastAsia="Times New Roman" w:cs="Times New Roman"/>
-          <w:i w:val="0"/>
-          <w:iCs w:val="0"/>
-          <w:color w:val="000000" w:themeColor="text1" w:themeTint="FF" w:themeShade="FF"/>
-        </w:rPr>
-        <w:t xml:space="preserve">you a path along with any information on any destination you have selected to go in the building. </w:t>
-      </w:r>
-      <w:bookmarkStart w:name="_GoBack" w:id="11"/>
-      <w:bookmarkEnd w:id="11"/>
-    </w:p>
-    <w:p w14:noSpellErr="1">
+          <w:color w:val="000000" w:themeColor="text1"/>
+        </w:rPr>
+      </w:pPr>
+      <w:r>
+        <w:rPr>
+          <w:color w:val="000000" w:themeColor="text1"/>
+        </w:rPr>
+        <w:t xml:space="preserve">This project aims to create an Indoor GPS navigation application which can be used in any building. This product should be able to give your accurate location inside any building and show you a path along with any information on any destination you have selected to go in the building. </w:t>
+      </w:r>
+    </w:p>
+    <w:p>
       <w:pPr>
         <w:tabs>
           <w:tab w:val="num" w:pos="1080"/>
         </w:tabs>
         <w:rPr>
-          <w:rFonts w:ascii="Times New Roman" w:hAnsi="Times New Roman" w:eastAsia="Times New Roman" w:cs="Times New Roman"/>
-          <w:i w:val="0"/>
-          <w:iCs w:val="0"/>
-          <w:color w:val="000000" w:themeColor="text1" w:themeTint="FF" w:themeShade="FF"/>
-        </w:rPr>
-      </w:pPr>
-      <w:r>
-        <w:rPr>
-          <w:rFonts w:ascii="Times New Roman" w:hAnsi="Times New Roman" w:eastAsia="Times New Roman" w:cs="Times New Roman"/>
-          <w:i w:val="0"/>
-          <w:iCs w:val="0"/>
-          <w:color w:val="000000" w:themeColor="text1" w:themeTint="FF" w:themeShade="FF"/>
+          <w:color w:val="000000" w:themeColor="text1"/>
+        </w:rPr>
+      </w:pPr>
+      <w:r>
+        <w:rPr>
+          <w:color w:val="000000" w:themeColor="text1"/>
         </w:rPr>
         <w:t>This will benefit anyone who routinely goes into large building like hospitals or colleges where because there is such an extraordinary amount of rooms and buildings it can become very easy to get lost and this application will help solve that problem by offering real time location and marker that can help you find your way in any building.</w:t>
       </w:r>
@@ -2219,18 +2138,20 @@
         <w:pStyle w:val="Heading2"/>
         <w:rPr>
           <w:rFonts w:asciiTheme="minorHAnsi" w:hAnsiTheme="minorHAnsi"/>
-        </w:rPr>
-      </w:pPr>
-      <w:bookmarkStart w:name="_Toc461718128" w:id="12"/>
-      <w:bookmarkStart w:name="_Toc462319957" w:id="13"/>
-      <w:r>
-        <w:rPr>
-          <w:rFonts w:asciiTheme="minorHAnsi" w:hAnsiTheme="minorHAnsi"/>
+          <w:highlight w:val="yellow"/>
+        </w:rPr>
+      </w:pPr>
+      <w:bookmarkStart w:id="11" w:name="_Toc461718128"/>
+      <w:bookmarkStart w:id="12" w:name="_Toc462319957"/>
+      <w:r>
+        <w:rPr>
+          <w:rFonts w:asciiTheme="minorHAnsi" w:hAnsiTheme="minorHAnsi"/>
+          <w:highlight w:val="yellow"/>
         </w:rPr>
         <w:t>Background</w:t>
       </w:r>
+      <w:bookmarkEnd w:id="11"/>
       <w:bookmarkEnd w:id="12"/>
-      <w:bookmarkEnd w:id="13"/>
     </w:p>
     <w:p>
       <w:pPr>
@@ -2333,16 +2254,16 @@
           <w:rFonts w:asciiTheme="minorHAnsi" w:hAnsiTheme="minorHAnsi"/>
         </w:rPr>
       </w:pPr>
-      <w:bookmarkStart w:name="_Toc461718129" w:id="14"/>
-      <w:bookmarkStart w:name="_Toc462319958" w:id="15"/>
+      <w:bookmarkStart w:id="13" w:name="_Toc461718129"/>
+      <w:bookmarkStart w:id="14" w:name="_Toc462319958"/>
       <w:r>
         <w:rPr>
           <w:rFonts w:asciiTheme="minorHAnsi" w:hAnsiTheme="minorHAnsi"/>
         </w:rPr>
         <w:t>Needs STATEMENT</w:t>
       </w:r>
+      <w:bookmarkEnd w:id="13"/>
       <w:bookmarkEnd w:id="14"/>
-      <w:bookmarkEnd w:id="15"/>
     </w:p>
     <w:p>
       <w:pPr>
@@ -2381,29 +2302,14 @@
           <w:tab w:val="num" w:pos="1080"/>
         </w:tabs>
         <w:rPr>
-          <w:rFonts w:ascii="Times New Roman" w:hAnsi="Times New Roman" w:eastAsia="Times New Roman" w:cs="Times New Roman"/>
-          <w:i w:val="0"/>
-          <w:iCs w:val="0"/>
-          <w:color w:val="000000" w:themeColor="text1" w:themeTint="FF" w:themeShade="FF"/>
-        </w:rPr>
-      </w:pPr>
-      <w:r>
-        <w:rPr>
-          <w:rFonts w:ascii="Times New Roman" w:hAnsi="Times New Roman" w:eastAsia="Times New Roman" w:cs="Times New Roman"/>
-          <w:i w:val="0"/>
-          <w:iCs w:val="0"/>
-          <w:color w:val="000000" w:themeColor="text1" w:themeTint="FF" w:themeShade="FF"/>
-        </w:rPr>
-        <w:t xml:space="preserve">This project aims to create an indoor navigation map for any building using an extremely low cut budget but will be able to deliver an effective and easy to use application, most business who offer the same type of application charge an incredible amount of money which is why most business who could use this application would never buy </w:t>
-      </w:r>
-      <w:r>
-        <w:rPr>
-          <w:rFonts w:ascii="Times New Roman" w:hAnsi="Times New Roman" w:eastAsia="Times New Roman" w:cs="Times New Roman"/>
-          <w:i w:val="0"/>
-          <w:iCs w:val="0"/>
-          <w:color w:val="000000" w:themeColor="text1" w:themeTint="FF" w:themeShade="FF"/>
-        </w:rPr>
-        <w:t>it.</w:t>
+          <w:color w:val="000000" w:themeColor="text1"/>
+        </w:rPr>
+      </w:pPr>
+      <w:r>
+        <w:rPr>
+          <w:color w:val="000000" w:themeColor="text1"/>
+        </w:rPr>
+        <w:t>This project aims to create an indoor navigation map for any building using an extremely low cut budget but will be able to deliver an effective and easy to use application, most business who offer the same type of application charge an incredible amount of money which is why most business who could use this application would never buy it.</w:t>
       </w:r>
     </w:p>
     <w:p>
@@ -2421,21 +2327,24 @@
         <w:pStyle w:val="Heading2"/>
         <w:rPr>
           <w:rFonts w:asciiTheme="minorHAnsi" w:hAnsiTheme="minorHAnsi"/>
-        </w:rPr>
-      </w:pPr>
-      <w:bookmarkStart w:name="_Toc461718130" w:id="16"/>
-      <w:bookmarkStart w:name="_Toc462319959" w:id="17"/>
-      <w:r>
-        <w:rPr>
-          <w:rFonts w:asciiTheme="minorHAnsi" w:hAnsiTheme="minorHAnsi"/>
+          <w:highlight w:val="cyan"/>
+        </w:rPr>
+      </w:pPr>
+      <w:bookmarkStart w:id="15" w:name="_Toc461718130"/>
+      <w:bookmarkStart w:id="16" w:name="_Toc462319959"/>
+      <w:r>
+        <w:rPr>
+          <w:rFonts w:asciiTheme="minorHAnsi" w:hAnsiTheme="minorHAnsi"/>
+          <w:highlight w:val="cyan"/>
         </w:rPr>
         <w:t>scope</w:t>
       </w:r>
+      <w:bookmarkEnd w:id="15"/>
       <w:bookmarkEnd w:id="16"/>
-      <w:bookmarkEnd w:id="17"/>
-      <w:r>
-        <w:rPr>
-          <w:rFonts w:asciiTheme="minorHAnsi" w:hAnsiTheme="minorHAnsi"/>
+      <w:r>
+        <w:rPr>
+          <w:rFonts w:asciiTheme="minorHAnsi" w:hAnsiTheme="minorHAnsi"/>
+          <w:highlight w:val="cyan"/>
         </w:rPr>
         <w:t xml:space="preserve"> </w:t>
       </w:r>
@@ -2491,8 +2400,8 @@
           <w:rFonts w:asciiTheme="minorHAnsi" w:hAnsiTheme="minorHAnsi"/>
         </w:rPr>
       </w:pPr>
-      <w:bookmarkStart w:name="_Toc461718131" w:id="18"/>
-      <w:bookmarkStart w:name="_Toc462319960" w:id="19"/>
+      <w:bookmarkStart w:id="17" w:name="_Toc461718131"/>
+      <w:bookmarkStart w:id="18" w:name="_Toc462319960"/>
       <w:r>
         <w:rPr>
           <w:rFonts w:asciiTheme="minorHAnsi" w:hAnsiTheme="minorHAnsi"/>
@@ -2500,8 +2409,8 @@
         <w:lastRenderedPageBreak/>
         <w:t>Project Members</w:t>
       </w:r>
+      <w:bookmarkEnd w:id="17"/>
       <w:bookmarkEnd w:id="18"/>
-      <w:bookmarkEnd w:id="19"/>
     </w:p>
     <w:p>
       <w:pPr>
@@ -2660,10 +2569,10 @@
           <w:tcPr>
             <w:tcW w:w="0" w:type="auto"/>
             <w:tcBorders>
-              <w:top w:val="single" w:color="auto" w:sz="4" w:space="0"/>
-              <w:left w:val="single" w:color="auto" w:sz="4" w:space="0"/>
-              <w:bottom w:val="single" w:color="auto" w:sz="4" w:space="0"/>
-              <w:right w:val="single" w:color="auto" w:sz="4" w:space="0"/>
+              <w:top w:val="single" w:sz="4" w:space="0" w:color="auto"/>
+              <w:left w:val="single" w:sz="4" w:space="0" w:color="auto"/>
+              <w:bottom w:val="single" w:sz="4" w:space="0" w:color="auto"/>
+              <w:right w:val="single" w:sz="4" w:space="0" w:color="auto"/>
             </w:tcBorders>
             <w:vAlign w:val="center"/>
             <w:hideMark/>
@@ -2687,10 +2596,10 @@
           <w:tcPr>
             <w:tcW w:w="0" w:type="auto"/>
             <w:tcBorders>
-              <w:top w:val="single" w:color="auto" w:sz="4" w:space="0"/>
-              <w:left w:val="single" w:color="auto" w:sz="4" w:space="0"/>
-              <w:bottom w:val="single" w:color="auto" w:sz="4" w:space="0"/>
-              <w:right w:val="single" w:color="auto" w:sz="4" w:space="0"/>
+              <w:top w:val="single" w:sz="4" w:space="0" w:color="auto"/>
+              <w:left w:val="single" w:sz="4" w:space="0" w:color="auto"/>
+              <w:bottom w:val="single" w:sz="4" w:space="0" w:color="auto"/>
+              <w:right w:val="single" w:sz="4" w:space="0" w:color="auto"/>
             </w:tcBorders>
             <w:vAlign w:val="center"/>
             <w:hideMark/>
@@ -2713,10 +2622,10 @@
           <w:tcPr>
             <w:tcW w:w="2157" w:type="dxa"/>
             <w:tcBorders>
-              <w:top w:val="single" w:color="auto" w:sz="4" w:space="0"/>
-              <w:left w:val="single" w:color="auto" w:sz="4" w:space="0"/>
-              <w:bottom w:val="single" w:color="auto" w:sz="4" w:space="0"/>
-              <w:right w:val="single" w:color="auto" w:sz="4" w:space="0"/>
+              <w:top w:val="single" w:sz="4" w:space="0" w:color="auto"/>
+              <w:left w:val="single" w:sz="4" w:space="0" w:color="auto"/>
+              <w:bottom w:val="single" w:sz="4" w:space="0" w:color="auto"/>
+              <w:right w:val="single" w:sz="4" w:space="0" w:color="auto"/>
             </w:tcBorders>
             <w:vAlign w:val="center"/>
             <w:hideMark/>
@@ -2739,10 +2648,10 @@
           <w:tcPr>
             <w:tcW w:w="2290" w:type="dxa"/>
             <w:tcBorders>
-              <w:top w:val="single" w:color="auto" w:sz="4" w:space="0"/>
-              <w:left w:val="single" w:color="auto" w:sz="4" w:space="0"/>
-              <w:bottom w:val="single" w:color="auto" w:sz="4" w:space="0"/>
-              <w:right w:val="single" w:color="auto" w:sz="4" w:space="0"/>
+              <w:top w:val="single" w:sz="4" w:space="0" w:color="auto"/>
+              <w:left w:val="single" w:sz="4" w:space="0" w:color="auto"/>
+              <w:bottom w:val="single" w:sz="4" w:space="0" w:color="auto"/>
+              <w:right w:val="single" w:sz="4" w:space="0" w:color="auto"/>
             </w:tcBorders>
             <w:vAlign w:val="center"/>
             <w:hideMark/>
@@ -2770,10 +2679,10 @@
           <w:tcPr>
             <w:tcW w:w="0" w:type="auto"/>
             <w:tcBorders>
-              <w:top w:val="single" w:color="auto" w:sz="4" w:space="0"/>
-              <w:left w:val="single" w:color="auto" w:sz="4" w:space="0"/>
-              <w:bottom w:val="single" w:color="auto" w:sz="4" w:space="0"/>
-              <w:right w:val="single" w:color="auto" w:sz="4" w:space="0"/>
+              <w:top w:val="single" w:sz="4" w:space="0" w:color="auto"/>
+              <w:left w:val="single" w:sz="4" w:space="0" w:color="auto"/>
+              <w:bottom w:val="single" w:sz="4" w:space="0" w:color="auto"/>
+              <w:right w:val="single" w:sz="4" w:space="0" w:color="auto"/>
             </w:tcBorders>
             <w:vAlign w:val="center"/>
             <w:hideMark/>
@@ -2796,10 +2705,10 @@
           <w:tcPr>
             <w:tcW w:w="0" w:type="auto"/>
             <w:tcBorders>
-              <w:top w:val="single" w:color="auto" w:sz="4" w:space="0"/>
-              <w:left w:val="single" w:color="auto" w:sz="4" w:space="0"/>
-              <w:bottom w:val="single" w:color="auto" w:sz="4" w:space="0"/>
-              <w:right w:val="single" w:color="auto" w:sz="4" w:space="0"/>
+              <w:top w:val="single" w:sz="4" w:space="0" w:color="auto"/>
+              <w:left w:val="single" w:sz="4" w:space="0" w:color="auto"/>
+              <w:bottom w:val="single" w:sz="4" w:space="0" w:color="auto"/>
+              <w:right w:val="single" w:sz="4" w:space="0" w:color="auto"/>
             </w:tcBorders>
             <w:vAlign w:val="center"/>
             <w:hideMark/>
@@ -2822,10 +2731,10 @@
           <w:tcPr>
             <w:tcW w:w="2157" w:type="dxa"/>
             <w:tcBorders>
-              <w:top w:val="single" w:color="auto" w:sz="4" w:space="0"/>
-              <w:left w:val="single" w:color="auto" w:sz="4" w:space="0"/>
-              <w:bottom w:val="single" w:color="auto" w:sz="4" w:space="0"/>
-              <w:right w:val="single" w:color="auto" w:sz="4" w:space="0"/>
+              <w:top w:val="single" w:sz="4" w:space="0" w:color="auto"/>
+              <w:left w:val="single" w:sz="4" w:space="0" w:color="auto"/>
+              <w:bottom w:val="single" w:sz="4" w:space="0" w:color="auto"/>
+              <w:right w:val="single" w:sz="4" w:space="0" w:color="auto"/>
             </w:tcBorders>
             <w:vAlign w:val="center"/>
             <w:hideMark/>
@@ -2848,10 +2757,10 @@
           <w:tcPr>
             <w:tcW w:w="2290" w:type="dxa"/>
             <w:tcBorders>
-              <w:top w:val="single" w:color="auto" w:sz="4" w:space="0"/>
-              <w:left w:val="single" w:color="auto" w:sz="4" w:space="0"/>
-              <w:bottom w:val="single" w:color="auto" w:sz="4" w:space="0"/>
-              <w:right w:val="single" w:color="auto" w:sz="4" w:space="0"/>
+              <w:top w:val="single" w:sz="4" w:space="0" w:color="auto"/>
+              <w:left w:val="single" w:sz="4" w:space="0" w:color="auto"/>
+              <w:bottom w:val="single" w:sz="4" w:space="0" w:color="auto"/>
+              <w:right w:val="single" w:sz="4" w:space="0" w:color="auto"/>
             </w:tcBorders>
             <w:vAlign w:val="center"/>
             <w:hideMark/>
@@ -2879,10 +2788,10 @@
           <w:tcPr>
             <w:tcW w:w="0" w:type="auto"/>
             <w:tcBorders>
-              <w:top w:val="single" w:color="auto" w:sz="4" w:space="0"/>
-              <w:left w:val="single" w:color="auto" w:sz="4" w:space="0"/>
-              <w:bottom w:val="single" w:color="auto" w:sz="4" w:space="0"/>
-              <w:right w:val="single" w:color="auto" w:sz="4" w:space="0"/>
+              <w:top w:val="single" w:sz="4" w:space="0" w:color="auto"/>
+              <w:left w:val="single" w:sz="4" w:space="0" w:color="auto"/>
+              <w:bottom w:val="single" w:sz="4" w:space="0" w:color="auto"/>
+              <w:right w:val="single" w:sz="4" w:space="0" w:color="auto"/>
             </w:tcBorders>
             <w:vAlign w:val="center"/>
             <w:hideMark/>
@@ -2905,10 +2814,10 @@
           <w:tcPr>
             <w:tcW w:w="0" w:type="auto"/>
             <w:tcBorders>
-              <w:top w:val="single" w:color="auto" w:sz="4" w:space="0"/>
-              <w:left w:val="single" w:color="auto" w:sz="4" w:space="0"/>
-              <w:bottom w:val="single" w:color="auto" w:sz="4" w:space="0"/>
-              <w:right w:val="single" w:color="auto" w:sz="4" w:space="0"/>
+              <w:top w:val="single" w:sz="4" w:space="0" w:color="auto"/>
+              <w:left w:val="single" w:sz="4" w:space="0" w:color="auto"/>
+              <w:bottom w:val="single" w:sz="4" w:space="0" w:color="auto"/>
+              <w:right w:val="single" w:sz="4" w:space="0" w:color="auto"/>
             </w:tcBorders>
             <w:vAlign w:val="center"/>
             <w:hideMark/>
@@ -2931,10 +2840,10 @@
           <w:tcPr>
             <w:tcW w:w="2157" w:type="dxa"/>
             <w:tcBorders>
-              <w:top w:val="single" w:color="auto" w:sz="4" w:space="0"/>
-              <w:left w:val="single" w:color="auto" w:sz="4" w:space="0"/>
-              <w:bottom w:val="single" w:color="auto" w:sz="4" w:space="0"/>
-              <w:right w:val="single" w:color="auto" w:sz="4" w:space="0"/>
+              <w:top w:val="single" w:sz="4" w:space="0" w:color="auto"/>
+              <w:left w:val="single" w:sz="4" w:space="0" w:color="auto"/>
+              <w:bottom w:val="single" w:sz="4" w:space="0" w:color="auto"/>
+              <w:right w:val="single" w:sz="4" w:space="0" w:color="auto"/>
             </w:tcBorders>
             <w:vAlign w:val="center"/>
             <w:hideMark/>
@@ -2957,10 +2866,10 @@
           <w:tcPr>
             <w:tcW w:w="2290" w:type="dxa"/>
             <w:tcBorders>
-              <w:top w:val="single" w:color="auto" w:sz="4" w:space="0"/>
-              <w:left w:val="single" w:color="auto" w:sz="4" w:space="0"/>
-              <w:bottom w:val="single" w:color="auto" w:sz="4" w:space="0"/>
-              <w:right w:val="single" w:color="auto" w:sz="4" w:space="0"/>
+              <w:top w:val="single" w:sz="4" w:space="0" w:color="auto"/>
+              <w:left w:val="single" w:sz="4" w:space="0" w:color="auto"/>
+              <w:bottom w:val="single" w:sz="4" w:space="0" w:color="auto"/>
+              <w:right w:val="single" w:sz="4" w:space="0" w:color="auto"/>
             </w:tcBorders>
             <w:vAlign w:val="center"/>
             <w:hideMark/>
@@ -2988,10 +2897,10 @@
           <w:tcPr>
             <w:tcW w:w="0" w:type="auto"/>
             <w:tcBorders>
-              <w:top w:val="single" w:color="auto" w:sz="4" w:space="0"/>
-              <w:left w:val="single" w:color="auto" w:sz="4" w:space="0"/>
-              <w:bottom w:val="single" w:color="auto" w:sz="4" w:space="0"/>
-              <w:right w:val="single" w:color="auto" w:sz="4" w:space="0"/>
+              <w:top w:val="single" w:sz="4" w:space="0" w:color="auto"/>
+              <w:left w:val="single" w:sz="4" w:space="0" w:color="auto"/>
+              <w:bottom w:val="single" w:sz="4" w:space="0" w:color="auto"/>
+              <w:right w:val="single" w:sz="4" w:space="0" w:color="auto"/>
             </w:tcBorders>
             <w:vAlign w:val="center"/>
             <w:hideMark/>
@@ -3014,10 +2923,10 @@
           <w:tcPr>
             <w:tcW w:w="0" w:type="auto"/>
             <w:tcBorders>
-              <w:top w:val="single" w:color="auto" w:sz="4" w:space="0"/>
-              <w:left w:val="single" w:color="auto" w:sz="4" w:space="0"/>
-              <w:bottom w:val="single" w:color="auto" w:sz="4" w:space="0"/>
-              <w:right w:val="single" w:color="auto" w:sz="4" w:space="0"/>
+              <w:top w:val="single" w:sz="4" w:space="0" w:color="auto"/>
+              <w:left w:val="single" w:sz="4" w:space="0" w:color="auto"/>
+              <w:bottom w:val="single" w:sz="4" w:space="0" w:color="auto"/>
+              <w:right w:val="single" w:sz="4" w:space="0" w:color="auto"/>
             </w:tcBorders>
             <w:vAlign w:val="center"/>
             <w:hideMark/>
@@ -3040,10 +2949,10 @@
           <w:tcPr>
             <w:tcW w:w="2157" w:type="dxa"/>
             <w:tcBorders>
-              <w:top w:val="single" w:color="auto" w:sz="4" w:space="0"/>
-              <w:left w:val="single" w:color="auto" w:sz="4" w:space="0"/>
-              <w:bottom w:val="single" w:color="auto" w:sz="4" w:space="0"/>
-              <w:right w:val="single" w:color="auto" w:sz="4" w:space="0"/>
+              <w:top w:val="single" w:sz="4" w:space="0" w:color="auto"/>
+              <w:left w:val="single" w:sz="4" w:space="0" w:color="auto"/>
+              <w:bottom w:val="single" w:sz="4" w:space="0" w:color="auto"/>
+              <w:right w:val="single" w:sz="4" w:space="0" w:color="auto"/>
             </w:tcBorders>
             <w:vAlign w:val="center"/>
             <w:hideMark/>
@@ -3066,10 +2975,10 @@
           <w:tcPr>
             <w:tcW w:w="2290" w:type="dxa"/>
             <w:tcBorders>
-              <w:top w:val="single" w:color="auto" w:sz="4" w:space="0"/>
-              <w:left w:val="single" w:color="auto" w:sz="4" w:space="0"/>
-              <w:bottom w:val="single" w:color="auto" w:sz="4" w:space="0"/>
-              <w:right w:val="single" w:color="auto" w:sz="4" w:space="0"/>
+              <w:top w:val="single" w:sz="4" w:space="0" w:color="auto"/>
+              <w:left w:val="single" w:sz="4" w:space="0" w:color="auto"/>
+              <w:bottom w:val="single" w:sz="4" w:space="0" w:color="auto"/>
+              <w:right w:val="single" w:sz="4" w:space="0" w:color="auto"/>
             </w:tcBorders>
             <w:vAlign w:val="center"/>
             <w:hideMark/>
@@ -3097,10 +3006,10 @@
           <w:tcPr>
             <w:tcW w:w="0" w:type="auto"/>
             <w:tcBorders>
-              <w:top w:val="single" w:color="auto" w:sz="4" w:space="0"/>
-              <w:left w:val="single" w:color="auto" w:sz="4" w:space="0"/>
-              <w:bottom w:val="single" w:color="auto" w:sz="4" w:space="0"/>
-              <w:right w:val="single" w:color="auto" w:sz="4" w:space="0"/>
+              <w:top w:val="single" w:sz="4" w:space="0" w:color="auto"/>
+              <w:left w:val="single" w:sz="4" w:space="0" w:color="auto"/>
+              <w:bottom w:val="single" w:sz="4" w:space="0" w:color="auto"/>
+              <w:right w:val="single" w:sz="4" w:space="0" w:color="auto"/>
             </w:tcBorders>
             <w:vAlign w:val="center"/>
             <w:hideMark/>
@@ -3123,10 +3032,10 @@
           <w:tcPr>
             <w:tcW w:w="0" w:type="auto"/>
             <w:tcBorders>
-              <w:top w:val="single" w:color="auto" w:sz="4" w:space="0"/>
-              <w:left w:val="single" w:color="auto" w:sz="4" w:space="0"/>
-              <w:bottom w:val="single" w:color="auto" w:sz="4" w:space="0"/>
-              <w:right w:val="single" w:color="auto" w:sz="4" w:space="0"/>
+              <w:top w:val="single" w:sz="4" w:space="0" w:color="auto"/>
+              <w:left w:val="single" w:sz="4" w:space="0" w:color="auto"/>
+              <w:bottom w:val="single" w:sz="4" w:space="0" w:color="auto"/>
+              <w:right w:val="single" w:sz="4" w:space="0" w:color="auto"/>
             </w:tcBorders>
             <w:vAlign w:val="center"/>
             <w:hideMark/>
@@ -3149,10 +3058,10 @@
           <w:tcPr>
             <w:tcW w:w="2157" w:type="dxa"/>
             <w:tcBorders>
-              <w:top w:val="single" w:color="auto" w:sz="4" w:space="0"/>
-              <w:left w:val="single" w:color="auto" w:sz="4" w:space="0"/>
-              <w:bottom w:val="single" w:color="auto" w:sz="4" w:space="0"/>
-              <w:right w:val="single" w:color="auto" w:sz="4" w:space="0"/>
+              <w:top w:val="single" w:sz="4" w:space="0" w:color="auto"/>
+              <w:left w:val="single" w:sz="4" w:space="0" w:color="auto"/>
+              <w:bottom w:val="single" w:sz="4" w:space="0" w:color="auto"/>
+              <w:right w:val="single" w:sz="4" w:space="0" w:color="auto"/>
             </w:tcBorders>
             <w:vAlign w:val="center"/>
             <w:hideMark/>
@@ -3175,10 +3084,10 @@
           <w:tcPr>
             <w:tcW w:w="2290" w:type="dxa"/>
             <w:tcBorders>
-              <w:top w:val="single" w:color="auto" w:sz="4" w:space="0"/>
-              <w:left w:val="single" w:color="auto" w:sz="4" w:space="0"/>
-              <w:bottom w:val="single" w:color="auto" w:sz="4" w:space="0"/>
-              <w:right w:val="single" w:color="auto" w:sz="4" w:space="0"/>
+              <w:top w:val="single" w:sz="4" w:space="0" w:color="auto"/>
+              <w:left w:val="single" w:sz="4" w:space="0" w:color="auto"/>
+              <w:bottom w:val="single" w:sz="4" w:space="0" w:color="auto"/>
+              <w:right w:val="single" w:sz="4" w:space="0" w:color="auto"/>
             </w:tcBorders>
             <w:vAlign w:val="center"/>
             <w:hideMark/>
@@ -3206,10 +3115,10 @@
           <w:tcPr>
             <w:tcW w:w="0" w:type="auto"/>
             <w:tcBorders>
-              <w:top w:val="single" w:color="auto" w:sz="4" w:space="0"/>
-              <w:left w:val="single" w:color="auto" w:sz="4" w:space="0"/>
-              <w:bottom w:val="single" w:color="auto" w:sz="4" w:space="0"/>
-              <w:right w:val="single" w:color="auto" w:sz="4" w:space="0"/>
+              <w:top w:val="single" w:sz="4" w:space="0" w:color="auto"/>
+              <w:left w:val="single" w:sz="4" w:space="0" w:color="auto"/>
+              <w:bottom w:val="single" w:sz="4" w:space="0" w:color="auto"/>
+              <w:right w:val="single" w:sz="4" w:space="0" w:color="auto"/>
             </w:tcBorders>
             <w:vAlign w:val="center"/>
             <w:hideMark/>
@@ -3232,10 +3141,10 @@
           <w:tcPr>
             <w:tcW w:w="0" w:type="auto"/>
             <w:tcBorders>
-              <w:top w:val="single" w:color="auto" w:sz="4" w:space="0"/>
-              <w:left w:val="single" w:color="auto" w:sz="4" w:space="0"/>
-              <w:bottom w:val="single" w:color="auto" w:sz="4" w:space="0"/>
-              <w:right w:val="single" w:color="auto" w:sz="4" w:space="0"/>
+              <w:top w:val="single" w:sz="4" w:space="0" w:color="auto"/>
+              <w:left w:val="single" w:sz="4" w:space="0" w:color="auto"/>
+              <w:bottom w:val="single" w:sz="4" w:space="0" w:color="auto"/>
+              <w:right w:val="single" w:sz="4" w:space="0" w:color="auto"/>
             </w:tcBorders>
             <w:vAlign w:val="center"/>
             <w:hideMark/>
@@ -3258,10 +3167,10 @@
           <w:tcPr>
             <w:tcW w:w="2157" w:type="dxa"/>
             <w:tcBorders>
-              <w:top w:val="single" w:color="auto" w:sz="4" w:space="0"/>
-              <w:left w:val="single" w:color="auto" w:sz="4" w:space="0"/>
-              <w:bottom w:val="single" w:color="auto" w:sz="4" w:space="0"/>
-              <w:right w:val="single" w:color="auto" w:sz="4" w:space="0"/>
+              <w:top w:val="single" w:sz="4" w:space="0" w:color="auto"/>
+              <w:left w:val="single" w:sz="4" w:space="0" w:color="auto"/>
+              <w:bottom w:val="single" w:sz="4" w:space="0" w:color="auto"/>
+              <w:right w:val="single" w:sz="4" w:space="0" w:color="auto"/>
             </w:tcBorders>
             <w:vAlign w:val="center"/>
             <w:hideMark/>
@@ -3279,10 +3188,10 @@
           <w:tcPr>
             <w:tcW w:w="2290" w:type="dxa"/>
             <w:tcBorders>
-              <w:top w:val="single" w:color="auto" w:sz="4" w:space="0"/>
-              <w:left w:val="single" w:color="auto" w:sz="4" w:space="0"/>
-              <w:bottom w:val="single" w:color="auto" w:sz="4" w:space="0"/>
-              <w:right w:val="single" w:color="auto" w:sz="4" w:space="0"/>
+              <w:top w:val="single" w:sz="4" w:space="0" w:color="auto"/>
+              <w:left w:val="single" w:sz="4" w:space="0" w:color="auto"/>
+              <w:bottom w:val="single" w:sz="4" w:space="0" w:color="auto"/>
+              <w:right w:val="single" w:sz="4" w:space="0" w:color="auto"/>
             </w:tcBorders>
             <w:vAlign w:val="center"/>
             <w:hideMark/>
@@ -3341,8 +3250,8 @@
           <w:rFonts w:asciiTheme="minorHAnsi" w:hAnsiTheme="minorHAnsi"/>
         </w:rPr>
       </w:pPr>
-      <w:bookmarkStart w:name="_Toc461718132" w:id="20"/>
-      <w:bookmarkStart w:name="_Toc462319961" w:id="21"/>
+      <w:bookmarkStart w:id="19" w:name="_Toc461718132"/>
+      <w:bookmarkStart w:id="20" w:name="_Toc462319961"/>
       <w:r>
         <w:rPr>
           <w:rFonts w:asciiTheme="minorHAnsi" w:hAnsiTheme="minorHAnsi"/>
@@ -3350,10 +3259,109 @@
         <w:lastRenderedPageBreak/>
         <w:t>Proposed TECHNICAL APPROACH</w:t>
       </w:r>
+      <w:bookmarkEnd w:id="19"/>
       <w:bookmarkEnd w:id="20"/>
+    </w:p>
+    <w:p/>
+    <w:p>
+      <w:pPr>
+        <w:pStyle w:val="Heading2"/>
+        <w:rPr>
+          <w:rFonts w:asciiTheme="minorHAnsi" w:hAnsiTheme="minorHAnsi"/>
+        </w:rPr>
+      </w:pPr>
+      <w:bookmarkStart w:id="21" w:name="_Toc461718133"/>
+      <w:bookmarkStart w:id="22" w:name="_Toc462319962"/>
+      <w:r>
+        <w:rPr>
+          <w:rFonts w:asciiTheme="minorHAnsi" w:hAnsiTheme="minorHAnsi"/>
+        </w:rPr>
+        <w:t>Requirements</w:t>
+      </w:r>
       <w:bookmarkEnd w:id="21"/>
-    </w:p>
-    <w:p/>
+      <w:bookmarkEnd w:id="22"/>
+    </w:p>
+    <w:p>
+      <w:pPr>
+        <w:spacing w:after="0"/>
+        <w:rPr>
+          <w:rFonts w:asciiTheme="minorHAnsi" w:hAnsiTheme="minorHAnsi"/>
+          <w:i/>
+          <w:iCs/>
+          <w:color w:val="548DD4" w:themeColor="text2" w:themeTint="99"/>
+        </w:rPr>
+      </w:pPr>
+      <w:r>
+        <w:rPr>
+          <w:rFonts w:asciiTheme="minorHAnsi" w:hAnsiTheme="minorHAnsi"/>
+          <w:i/>
+          <w:iCs/>
+          <w:color w:val="548DD4" w:themeColor="text2" w:themeTint="99"/>
+        </w:rPr>
+        <w:t xml:space="preserve">Present the requirements as understood at this time.  </w:t>
+      </w:r>
+      <w:r>
+        <w:rPr>
+          <w:rFonts w:asciiTheme="minorHAnsi" w:hAnsiTheme="minorHAnsi"/>
+          <w:i/>
+          <w:iCs/>
+          <w:color w:val="548DD4" w:themeColor="text2" w:themeTint="99"/>
+        </w:rPr>
+        <w:t xml:space="preserve">  The requirements should consider user (features to be implemented) and system requirements.  </w:t>
+      </w:r>
+      <w:r>
+        <w:rPr>
+          <w:rFonts w:asciiTheme="minorHAnsi" w:hAnsiTheme="minorHAnsi"/>
+          <w:i/>
+          <w:iCs/>
+          <w:color w:val="548DD4" w:themeColor="text2" w:themeTint="99"/>
+        </w:rPr>
+        <w:t>Include a high-level diagram such as a use case system diagram or block diagram to capture the situation being addressed</w:t>
+      </w:r>
+      <w:r>
+        <w:rPr>
+          <w:rFonts w:asciiTheme="minorHAnsi" w:hAnsiTheme="minorHAnsi"/>
+          <w:i/>
+          <w:iCs/>
+          <w:color w:val="548DD4" w:themeColor="text2" w:themeTint="99"/>
+        </w:rPr>
+        <w:t xml:space="preserve"> if appropriate</w:t>
+      </w:r>
+      <w:r>
+        <w:rPr>
+          <w:rFonts w:asciiTheme="minorHAnsi" w:hAnsiTheme="minorHAnsi"/>
+          <w:i/>
+          <w:iCs/>
+          <w:color w:val="548DD4" w:themeColor="text2" w:themeTint="99"/>
+        </w:rPr>
+        <w:t>.</w:t>
+      </w:r>
+      <w:r>
+        <w:rPr>
+          <w:rFonts w:asciiTheme="minorHAnsi" w:hAnsiTheme="minorHAnsi"/>
+          <w:i/>
+          <w:iCs/>
+          <w:color w:val="548DD4" w:themeColor="text2" w:themeTint="99"/>
+        </w:rPr>
+        <w:t xml:space="preserve">  </w:t>
+      </w:r>
+      <w:r>
+        <w:rPr>
+          <w:rFonts w:asciiTheme="minorHAnsi" w:hAnsiTheme="minorHAnsi"/>
+          <w:i/>
+          <w:iCs/>
+          <w:color w:val="548DD4" w:themeColor="text2" w:themeTint="99"/>
+        </w:rPr>
+        <w:t xml:space="preserve"> </w:t>
+      </w:r>
+    </w:p>
+    <w:p>
+      <w:pPr>
+        <w:rPr>
+          <w:rFonts w:asciiTheme="minorHAnsi" w:hAnsiTheme="minorHAnsi"/>
+        </w:rPr>
+      </w:pPr>
+    </w:p>
     <w:p>
       <w:pPr>
         <w:pStyle w:val="Heading2"/>
@@ -3361,16 +3369,118 @@
           <w:rFonts w:asciiTheme="minorHAnsi" w:hAnsiTheme="minorHAnsi"/>
         </w:rPr>
       </w:pPr>
-      <w:bookmarkStart w:name="_Toc461718133" w:id="22"/>
-      <w:bookmarkStart w:name="_Toc462319962" w:id="23"/>
-      <w:r>
-        <w:rPr>
-          <w:rFonts w:asciiTheme="minorHAnsi" w:hAnsiTheme="minorHAnsi"/>
-        </w:rPr>
-        <w:t>Requirements</w:t>
-      </w:r>
-      <w:bookmarkEnd w:id="22"/>
+      <w:r>
+        <w:rPr>
+          <w:rFonts w:asciiTheme="minorHAnsi" w:hAnsiTheme="minorHAnsi"/>
+        </w:rPr>
+        <w:t>Application mechanics</w:t>
+      </w:r>
+    </w:p>
+    <w:p>
+      <w:pPr>
+        <w:spacing w:after="0"/>
+        <w:rPr>
+          <w:rFonts w:asciiTheme="minorHAnsi" w:hAnsiTheme="minorHAnsi"/>
+          <w:i/>
+          <w:iCs/>
+          <w:color w:val="548DD4" w:themeColor="text2" w:themeTint="99"/>
+        </w:rPr>
+      </w:pPr>
+      <w:r>
+        <w:rPr>
+          <w:rFonts w:asciiTheme="minorHAnsi" w:hAnsiTheme="minorHAnsi"/>
+          <w:i/>
+          <w:iCs/>
+          <w:color w:val="548DD4" w:themeColor="text2" w:themeTint="99"/>
+        </w:rPr>
+        <w:t>Outline the c</w:t>
+      </w:r>
+      <w:r>
+        <w:rPr>
+          <w:rFonts w:asciiTheme="minorHAnsi" w:hAnsiTheme="minorHAnsi"/>
+          <w:i/>
+          <w:iCs/>
+          <w:color w:val="548DD4" w:themeColor="text2" w:themeTint="99"/>
+        </w:rPr>
+        <w:t>onstructs of rules or methods designed for interaction with the game state, thus providing gameplay</w:t>
+      </w:r>
+      <w:r>
+        <w:rPr>
+          <w:rFonts w:asciiTheme="minorHAnsi" w:hAnsiTheme="minorHAnsi"/>
+          <w:i/>
+          <w:iCs/>
+          <w:color w:val="548DD4" w:themeColor="text2" w:themeTint="99"/>
+        </w:rPr>
+        <w:t>.</w:t>
+      </w:r>
+    </w:p>
+    <w:p>
+      <w:pPr>
+        <w:rPr>
+          <w:rFonts w:asciiTheme="minorHAnsi" w:hAnsiTheme="minorHAnsi"/>
+        </w:rPr>
+      </w:pPr>
+    </w:p>
+    <w:p>
+      <w:pPr>
+        <w:pStyle w:val="Heading2"/>
+        <w:rPr>
+          <w:rFonts w:asciiTheme="minorHAnsi" w:hAnsiTheme="minorHAnsi"/>
+          <w:highlight w:val="yellow"/>
+        </w:rPr>
+      </w:pPr>
+      <w:r>
+        <w:rPr>
+          <w:rFonts w:asciiTheme="minorHAnsi" w:hAnsiTheme="minorHAnsi"/>
+          <w:highlight w:val="yellow"/>
+        </w:rPr>
+        <w:t>prototype/storyboard</w:t>
+      </w:r>
+    </w:p>
+    <w:p>
+      <w:pPr>
+        <w:spacing w:after="0"/>
+        <w:rPr>
+          <w:rFonts w:asciiTheme="minorHAnsi" w:hAnsiTheme="minorHAnsi"/>
+          <w:i/>
+          <w:iCs/>
+          <w:color w:val="548DD4" w:themeColor="text2" w:themeTint="99"/>
+        </w:rPr>
+      </w:pPr>
+      <w:r>
+        <w:rPr>
+          <w:rFonts w:asciiTheme="minorHAnsi" w:hAnsiTheme="minorHAnsi"/>
+          <w:i/>
+          <w:iCs/>
+          <w:color w:val="548DD4" w:themeColor="text2" w:themeTint="99"/>
+        </w:rPr>
+        <w:t>Provide screenshots of your prototype (built in Construct 2), or the storyboard.</w:t>
+      </w:r>
+    </w:p>
+    <w:p>
+      <w:pPr>
+        <w:rPr>
+          <w:rFonts w:asciiTheme="minorHAnsi" w:hAnsiTheme="minorHAnsi"/>
+        </w:rPr>
+      </w:pPr>
+    </w:p>
+    <w:p>
+      <w:pPr>
+        <w:pStyle w:val="Heading2"/>
+        <w:rPr>
+          <w:rFonts w:asciiTheme="minorHAnsi" w:hAnsiTheme="minorHAnsi"/>
+        </w:rPr>
+      </w:pPr>
+      <w:bookmarkStart w:id="23" w:name="_Toc461718134"/>
+      <w:bookmarkStart w:id="24" w:name="_Toc462319963"/>
+      <w:r>
+        <w:rPr>
+          <w:rFonts w:asciiTheme="minorHAnsi" w:hAnsiTheme="minorHAnsi"/>
+        </w:rPr>
+        <w:t>Architecture Design</w:t>
+      </w:r>
       <w:bookmarkEnd w:id="23"/>
+      <w:bookmarkEnd w:id="24"/>
     </w:p>
     <w:p>
       <w:pPr>
@@ -3389,44 +3499,46 @@
           <w:iCs/>
           <w:color w:val="548DD4" w:themeColor="text2" w:themeTint="99"/>
         </w:rPr>
-        <w:t xml:space="preserve">Present the requirements as understood at this time.  </w:t>
-      </w:r>
-      <w:r>
-        <w:rPr>
-          <w:rFonts w:asciiTheme="minorHAnsi" w:hAnsiTheme="minorHAnsi"/>
-          <w:i/>
-          <w:iCs/>
-          <w:color w:val="548DD4" w:themeColor="text2" w:themeTint="99"/>
-        </w:rPr>
-        <w:t xml:space="preserve">  The requirements should consider user (features to be implemented) and system requirements.  </w:t>
-      </w:r>
-      <w:r>
-        <w:rPr>
-          <w:rFonts w:asciiTheme="minorHAnsi" w:hAnsiTheme="minorHAnsi"/>
-          <w:i/>
-          <w:iCs/>
-          <w:color w:val="548DD4" w:themeColor="text2" w:themeTint="99"/>
-        </w:rPr>
-        <w:t>Include a high-level diagram such as a use case system diagram or block diagram to capture the situation being addressed</w:t>
-      </w:r>
-      <w:r>
-        <w:rPr>
-          <w:rFonts w:asciiTheme="minorHAnsi" w:hAnsiTheme="minorHAnsi"/>
-          <w:i/>
-          <w:iCs/>
-          <w:color w:val="548DD4" w:themeColor="text2" w:themeTint="99"/>
-        </w:rPr>
-        <w:t xml:space="preserve"> if appropriate</w:t>
-      </w:r>
-      <w:r>
-        <w:rPr>
-          <w:rFonts w:asciiTheme="minorHAnsi" w:hAnsiTheme="minorHAnsi"/>
-          <w:i/>
-          <w:iCs/>
-          <w:color w:val="548DD4" w:themeColor="text2" w:themeTint="99"/>
-        </w:rPr>
-        <w:t>.</w:t>
-      </w:r>
+        <w:t xml:space="preserve">Explain the technology to be used in the project.  Describe hardware, software, or network components as relevant and as understood at this time.  Draw a high-level architecture diagram to illustrate the proposed system </w:t>
+      </w:r>
+      <w:r>
+        <w:rPr>
+          <w:rFonts w:asciiTheme="minorHAnsi" w:hAnsiTheme="minorHAnsi"/>
+          <w:i/>
+          <w:iCs/>
+          <w:color w:val="548DD4" w:themeColor="text2" w:themeTint="99"/>
+        </w:rPr>
+        <w:t>components</w:t>
+      </w:r>
+      <w:r>
+        <w:rPr>
+          <w:rFonts w:asciiTheme="minorHAnsi" w:hAnsiTheme="minorHAnsi"/>
+          <w:i/>
+          <w:iCs/>
+          <w:color w:val="548DD4" w:themeColor="text2" w:themeTint="99"/>
+        </w:rPr>
+        <w:t xml:space="preserve"> and the relationships between them. </w:t>
+      </w:r>
+      <w:r>
+        <w:rPr>
+          <w:rFonts w:asciiTheme="minorHAnsi" w:hAnsiTheme="minorHAnsi"/>
+          <w:i/>
+          <w:iCs/>
+          <w:color w:val="548DD4" w:themeColor="text2" w:themeTint="99"/>
+        </w:rPr>
+        <w:t xml:space="preserve">  Outline any alternatives considered, and state your reasons for choosing these </w:t>
+      </w:r>
+      <w:proofErr w:type="gramStart"/>
+      <w:r>
+        <w:rPr>
+          <w:rFonts w:asciiTheme="minorHAnsi" w:hAnsiTheme="minorHAnsi"/>
+          <w:i/>
+          <w:iCs/>
+          <w:color w:val="548DD4" w:themeColor="text2" w:themeTint="99"/>
+        </w:rPr>
+        <w:t>particular components</w:t>
+      </w:r>
+      <w:proofErr w:type="gramEnd"/>
       <w:r>
         <w:rPr>
           <w:rFonts w:asciiTheme="minorHAnsi" w:hAnsiTheme="minorHAnsi"/>
@@ -3436,237 +3548,40 @@
         </w:rPr>
         <w:t xml:space="preserve">  </w:t>
       </w:r>
-      <w:r>
-        <w:rPr>
-          <w:rFonts w:asciiTheme="minorHAnsi" w:hAnsiTheme="minorHAnsi"/>
-          <w:i/>
-          <w:iCs/>
-          <w:color w:val="548DD4" w:themeColor="text2" w:themeTint="99"/>
-        </w:rPr>
-        <w:t xml:space="preserve"> </w:t>
-      </w:r>
-    </w:p>
-    <w:p>
-      <w:pPr>
-        <w:rPr>
-          <w:rFonts w:asciiTheme="minorHAnsi" w:hAnsiTheme="minorHAnsi"/>
-        </w:rPr>
-      </w:pPr>
+    </w:p>
+    <w:p>
+      <w:pPr>
+        <w:spacing w:after="0"/>
+        <w:rPr>
+          <w:rFonts w:asciiTheme="minorHAnsi" w:hAnsiTheme="minorHAnsi"/>
+          <w:i/>
+          <w:iCs/>
+        </w:rPr>
+      </w:pPr>
+    </w:p>
+    <w:p>
+      <w:pPr>
+        <w:rPr>
+          <w:rFonts w:asciiTheme="minorHAnsi" w:hAnsiTheme="minorHAnsi"/>
+        </w:rPr>
+      </w:pPr>
+      <w:bookmarkStart w:id="25" w:name="_GoBack"/>
+      <w:bookmarkEnd w:id="25"/>
     </w:p>
     <w:p>
       <w:pPr>
         <w:pStyle w:val="Heading2"/>
         <w:rPr>
           <w:rFonts w:asciiTheme="minorHAnsi" w:hAnsiTheme="minorHAnsi"/>
-        </w:rPr>
-      </w:pPr>
-      <w:r>
-        <w:rPr>
-          <w:rFonts w:asciiTheme="minorHAnsi" w:hAnsiTheme="minorHAnsi"/>
-        </w:rPr>
-        <w:t>Application mechanics</w:t>
-      </w:r>
-    </w:p>
-    <w:p>
-      <w:pPr>
-        <w:spacing w:after="0"/>
-        <w:rPr>
-          <w:rFonts w:asciiTheme="minorHAnsi" w:hAnsiTheme="minorHAnsi"/>
-          <w:i/>
-          <w:iCs/>
-          <w:color w:val="548DD4" w:themeColor="text2" w:themeTint="99"/>
-        </w:rPr>
-      </w:pPr>
-      <w:r>
-        <w:rPr>
-          <w:rFonts w:asciiTheme="minorHAnsi" w:hAnsiTheme="minorHAnsi"/>
-          <w:i/>
-          <w:iCs/>
-          <w:color w:val="548DD4" w:themeColor="text2" w:themeTint="99"/>
-        </w:rPr>
-        <w:t>Outline the c</w:t>
-      </w:r>
-      <w:r>
-        <w:rPr>
-          <w:rFonts w:asciiTheme="minorHAnsi" w:hAnsiTheme="minorHAnsi"/>
-          <w:i/>
-          <w:iCs/>
-          <w:color w:val="548DD4" w:themeColor="text2" w:themeTint="99"/>
-        </w:rPr>
-        <w:t>onstructs of rules or methods designed for interaction with the game state, thus providing gameplay</w:t>
-      </w:r>
-      <w:r>
-        <w:rPr>
-          <w:rFonts w:asciiTheme="minorHAnsi" w:hAnsiTheme="minorHAnsi"/>
-          <w:i/>
-          <w:iCs/>
-          <w:color w:val="548DD4" w:themeColor="text2" w:themeTint="99"/>
-        </w:rPr>
-        <w:t>.</w:t>
-      </w:r>
-    </w:p>
-    <w:p>
-      <w:pPr>
-        <w:rPr>
-          <w:rFonts w:asciiTheme="minorHAnsi" w:hAnsiTheme="minorHAnsi"/>
-        </w:rPr>
-      </w:pPr>
-    </w:p>
-    <w:p>
-      <w:pPr>
-        <w:pStyle w:val="Heading2"/>
-        <w:rPr>
-          <w:rFonts w:asciiTheme="minorHAnsi" w:hAnsiTheme="minorHAnsi"/>
-        </w:rPr>
-      </w:pPr>
-      <w:r>
-        <w:rPr>
-          <w:rFonts w:asciiTheme="minorHAnsi" w:hAnsiTheme="minorHAnsi"/>
-        </w:rPr>
-        <w:t>prototype/storyboard</w:t>
-      </w:r>
-    </w:p>
-    <w:p>
-      <w:pPr>
-        <w:spacing w:after="0"/>
-        <w:rPr>
-          <w:rFonts w:asciiTheme="minorHAnsi" w:hAnsiTheme="minorHAnsi"/>
-          <w:i/>
-          <w:iCs/>
-          <w:color w:val="548DD4" w:themeColor="text2" w:themeTint="99"/>
-        </w:rPr>
-      </w:pPr>
-      <w:r>
-        <w:rPr>
-          <w:rFonts w:asciiTheme="minorHAnsi" w:hAnsiTheme="minorHAnsi"/>
-          <w:i/>
-          <w:iCs/>
-          <w:color w:val="548DD4" w:themeColor="text2" w:themeTint="99"/>
-        </w:rPr>
-        <w:t>Provide screenshots of your prototype (built in Construct 2), or the storyboard.</w:t>
-      </w:r>
-    </w:p>
-    <w:p>
-      <w:pPr>
-        <w:rPr>
-          <w:rFonts w:asciiTheme="minorHAnsi" w:hAnsiTheme="minorHAnsi"/>
-        </w:rPr>
-      </w:pPr>
-    </w:p>
-    <w:p>
-      <w:pPr>
-        <w:pStyle w:val="Heading2"/>
-        <w:rPr>
-          <w:rFonts w:asciiTheme="minorHAnsi" w:hAnsiTheme="minorHAnsi"/>
-        </w:rPr>
-      </w:pPr>
-      <w:bookmarkStart w:name="_Toc461718134" w:id="24"/>
-      <w:bookmarkStart w:name="_Toc462319963" w:id="25"/>
-      <w:r>
-        <w:rPr>
-          <w:rFonts w:asciiTheme="minorHAnsi" w:hAnsiTheme="minorHAnsi"/>
-        </w:rPr>
-        <w:t>Architecture Design</w:t>
-      </w:r>
-      <w:bookmarkEnd w:id="24"/>
-      <w:bookmarkEnd w:id="25"/>
-    </w:p>
-    <w:p>
-      <w:pPr>
-        <w:spacing w:after="0"/>
-        <w:rPr>
-          <w:rFonts w:asciiTheme="minorHAnsi" w:hAnsiTheme="minorHAnsi"/>
-          <w:i/>
-          <w:iCs/>
-          <w:color w:val="548DD4" w:themeColor="text2" w:themeTint="99"/>
-        </w:rPr>
-      </w:pPr>
-      <w:r>
-        <w:rPr>
-          <w:rFonts w:asciiTheme="minorHAnsi" w:hAnsiTheme="minorHAnsi"/>
-          <w:i/>
-          <w:iCs/>
-          <w:color w:val="548DD4" w:themeColor="text2" w:themeTint="99"/>
-        </w:rPr>
-        <w:t xml:space="preserve">Explain the technology to be used in the project.  Describe hardware, software, or network components as relevant and as understood at this time.  Draw a high-level architecture diagram to illustrate the proposed system </w:t>
-      </w:r>
-      <w:r>
-        <w:rPr>
-          <w:rFonts w:asciiTheme="minorHAnsi" w:hAnsiTheme="minorHAnsi"/>
-          <w:i/>
-          <w:iCs/>
-          <w:color w:val="548DD4" w:themeColor="text2" w:themeTint="99"/>
-        </w:rPr>
-        <w:t>components</w:t>
-      </w:r>
-      <w:r>
-        <w:rPr>
-          <w:rFonts w:asciiTheme="minorHAnsi" w:hAnsiTheme="minorHAnsi"/>
-          <w:i/>
-          <w:iCs/>
-          <w:color w:val="548DD4" w:themeColor="text2" w:themeTint="99"/>
-        </w:rPr>
-        <w:t xml:space="preserve"> and the relationships between them. </w:t>
-      </w:r>
-      <w:r>
-        <w:rPr>
-          <w:rFonts w:asciiTheme="minorHAnsi" w:hAnsiTheme="minorHAnsi"/>
-          <w:i/>
-          <w:iCs/>
-          <w:color w:val="548DD4" w:themeColor="text2" w:themeTint="99"/>
-        </w:rPr>
-        <w:t xml:space="preserve">  Outline any alternatives considered, and state your reasons for choosing these </w:t>
-      </w:r>
-      <w:proofErr w:type="gramStart"/>
-      <w:r>
-        <w:rPr>
-          <w:rFonts w:asciiTheme="minorHAnsi" w:hAnsiTheme="minorHAnsi"/>
-          <w:i/>
-          <w:iCs/>
-          <w:color w:val="548DD4" w:themeColor="text2" w:themeTint="99"/>
-        </w:rPr>
-        <w:t>particular components</w:t>
-      </w:r>
-      <w:proofErr w:type="gramEnd"/>
-      <w:r>
-        <w:rPr>
-          <w:rFonts w:asciiTheme="minorHAnsi" w:hAnsiTheme="minorHAnsi"/>
-          <w:i/>
-          <w:iCs/>
-          <w:color w:val="548DD4" w:themeColor="text2" w:themeTint="99"/>
-        </w:rPr>
-        <w:t xml:space="preserve">  </w:t>
-      </w:r>
-    </w:p>
-    <w:p>
-      <w:pPr>
-        <w:spacing w:after="0"/>
-        <w:rPr>
-          <w:rFonts w:asciiTheme="minorHAnsi" w:hAnsiTheme="minorHAnsi"/>
-          <w:i/>
-          <w:iCs/>
-        </w:rPr>
-      </w:pPr>
-    </w:p>
-    <w:p>
-      <w:pPr>
-        <w:rPr>
-          <w:rFonts w:asciiTheme="minorHAnsi" w:hAnsiTheme="minorHAnsi"/>
-        </w:rPr>
-      </w:pPr>
-    </w:p>
-    <w:p>
-      <w:pPr>
-        <w:pStyle w:val="Heading2"/>
-        <w:rPr>
-          <w:rFonts w:asciiTheme="minorHAnsi" w:hAnsiTheme="minorHAnsi"/>
-        </w:rPr>
-      </w:pPr>
-      <w:bookmarkStart w:name="_Toc461718135" w:id="26"/>
-      <w:bookmarkStart w:name="_Toc462319964" w:id="27"/>
-      <w:r>
-        <w:rPr>
-          <w:rFonts w:asciiTheme="minorHAnsi" w:hAnsiTheme="minorHAnsi"/>
+          <w:highlight w:val="cyan"/>
+        </w:rPr>
+      </w:pPr>
+      <w:bookmarkStart w:id="26" w:name="_Toc461718135"/>
+      <w:bookmarkStart w:id="27" w:name="_Toc462319964"/>
+      <w:r>
+        <w:rPr>
+          <w:rFonts w:asciiTheme="minorHAnsi" w:hAnsiTheme="minorHAnsi"/>
+          <w:highlight w:val="cyan"/>
         </w:rPr>
         <w:t>Implementation</w:t>
       </w:r>
@@ -3715,8 +3630,8 @@
           <w:rFonts w:asciiTheme="minorHAnsi" w:hAnsiTheme="minorHAnsi"/>
         </w:rPr>
       </w:pPr>
-      <w:bookmarkStart w:name="_Toc461718136" w:id="28"/>
-      <w:bookmarkStart w:name="_Toc462319965" w:id="29"/>
+      <w:bookmarkStart w:id="28" w:name="_Toc461718136"/>
+      <w:bookmarkStart w:id="29" w:name="_Toc462319965"/>
       <w:r>
         <w:rPr>
           <w:rFonts w:asciiTheme="minorHAnsi" w:hAnsiTheme="minorHAnsi"/>
@@ -3775,8 +3690,8 @@
           <w:rFonts w:asciiTheme="minorHAnsi" w:hAnsiTheme="minorHAnsi"/>
         </w:rPr>
       </w:pPr>
-      <w:bookmarkStart w:name="_Toc461718137" w:id="30"/>
-      <w:bookmarkStart w:name="_Toc462319966" w:id="31"/>
+      <w:bookmarkStart w:id="30" w:name="_Toc461718137"/>
+      <w:bookmarkStart w:id="31" w:name="_Toc462319966"/>
       <w:r>
         <w:rPr>
           <w:rFonts w:asciiTheme="minorHAnsi" w:hAnsiTheme="minorHAnsi"/>
@@ -3833,8 +3748,8 @@
           <w:rFonts w:asciiTheme="minorHAnsi" w:hAnsiTheme="minorHAnsi"/>
         </w:rPr>
       </w:pPr>
-      <w:bookmarkStart w:name="_Toc461718138" w:id="32"/>
-      <w:bookmarkStart w:name="_Toc462319967" w:id="33"/>
+      <w:bookmarkStart w:id="32" w:name="_Toc461718138"/>
+      <w:bookmarkStart w:id="33" w:name="_Toc462319967"/>
       <w:r>
         <w:rPr>
           <w:rFonts w:asciiTheme="minorHAnsi" w:hAnsiTheme="minorHAnsi"/>
@@ -3933,8 +3848,8 @@
           <w:rFonts w:asciiTheme="minorHAnsi" w:hAnsiTheme="minorHAnsi"/>
         </w:rPr>
       </w:pPr>
-      <w:bookmarkStart w:name="_Toc461718139" w:id="34"/>
-      <w:bookmarkStart w:name="_Toc462319968" w:id="35"/>
+      <w:bookmarkStart w:id="34" w:name="_Toc461718139"/>
+      <w:bookmarkStart w:id="35" w:name="_Toc462319968"/>
       <w:r>
         <w:rPr>
           <w:rFonts w:asciiTheme="minorHAnsi" w:hAnsiTheme="minorHAnsi"/>
@@ -3950,13 +3865,15 @@
         <w:pStyle w:val="Heading2"/>
         <w:rPr>
           <w:rFonts w:asciiTheme="minorHAnsi" w:hAnsiTheme="minorHAnsi"/>
-        </w:rPr>
-      </w:pPr>
-      <w:bookmarkStart w:name="_Toc462319969" w:id="36"/>
-      <w:bookmarkStart w:name="_Toc461718140" w:id="37"/>
-      <w:r>
-        <w:rPr>
-          <w:rFonts w:asciiTheme="minorHAnsi" w:hAnsiTheme="minorHAnsi"/>
+          <w:highlight w:val="yellow"/>
+        </w:rPr>
+      </w:pPr>
+      <w:bookmarkStart w:id="36" w:name="_Toc462319969"/>
+      <w:bookmarkStart w:id="37" w:name="_Toc461718140"/>
+      <w:r>
+        <w:rPr>
+          <w:rFonts w:asciiTheme="minorHAnsi" w:hAnsiTheme="minorHAnsi"/>
+          <w:highlight w:val="yellow"/>
         </w:rPr>
         <w:t>DEVELOPMENT METHODOLOGY</w:t>
       </w:r>
@@ -3965,38 +3882,15 @@
     <w:p>
       <w:pPr>
         <w:rPr>
-          <w:rFonts w:ascii="Calibri" w:hAnsi="Calibri" w:asciiTheme="minorAscii" w:hAnsiTheme="minorAscii"/>
-          <w:i w:val="0"/>
-          <w:iCs w:val="0"/>
-          <w:color w:val="000000" w:themeColor="text1" w:themeTint="FF" w:themeShade="FF"/>
-        </w:rPr>
-      </w:pPr>
-      <w:r>
-        <w:rPr>
-          <w:rFonts w:ascii="Times New Roman" w:hAnsi="Times New Roman" w:eastAsia="Times New Roman" w:cs="Times New Roman"/>
-          <w:i w:val="0"/>
-          <w:iCs w:val="0"/>
-          <w:color w:val="000000" w:themeColor="text1" w:themeTint="FF" w:themeShade="FF"/>
-        </w:rPr>
-        <w:t>The development methodology to be used to deliver the project will be ‘</w:t>
-      </w:r>
-      <w:r>
-        <w:rPr>
-          <w:rFonts w:ascii="Times New Roman" w:hAnsi="Times New Roman" w:eastAsia="Times New Roman" w:cs="Times New Roman"/>
-          <w:i w:val="0"/>
-          <w:iCs w:val="0"/>
-          <w:color w:val="000000" w:themeColor="text1" w:themeTint="FF" w:themeShade="FF"/>
-        </w:rPr>
-        <w:t>A</w:t>
-      </w:r>
-      <w:r>
-        <w:rPr>
-          <w:rFonts w:ascii="Times New Roman" w:hAnsi="Times New Roman" w:eastAsia="Times New Roman" w:cs="Times New Roman"/>
-          <w:i w:val="0"/>
-          <w:iCs w:val="0"/>
-          <w:color w:val="000000" w:themeColor="text1" w:themeTint="FF" w:themeShade="FF"/>
-        </w:rPr>
-        <w:t>gile’.</w:t>
+          <w:rFonts w:asciiTheme="minorHAnsi" w:hAnsiTheme="minorHAnsi"/>
+          <w:color w:val="000000" w:themeColor="text1"/>
+        </w:rPr>
+      </w:pPr>
+      <w:r>
+        <w:rPr>
+          <w:color w:val="000000" w:themeColor="text1"/>
+        </w:rPr>
+        <w:t>The development methodology to be used to deliver the project will be ‘Agile’.</w:t>
       </w:r>
     </w:p>
     <w:p>
@@ -4014,12 +3908,14 @@
         <w:pStyle w:val="Heading2"/>
         <w:rPr>
           <w:rFonts w:asciiTheme="minorHAnsi" w:hAnsiTheme="minorHAnsi"/>
-        </w:rPr>
-      </w:pPr>
-      <w:bookmarkStart w:name="_Toc462319970" w:id="38"/>
-      <w:r>
-        <w:rPr>
-          <w:rFonts w:asciiTheme="minorHAnsi" w:hAnsiTheme="minorHAnsi"/>
+          <w:highlight w:val="cyan"/>
+        </w:rPr>
+      </w:pPr>
+      <w:bookmarkStart w:id="38" w:name="_Toc462319970"/>
+      <w:r>
+        <w:rPr>
+          <w:rFonts w:asciiTheme="minorHAnsi" w:hAnsiTheme="minorHAnsi"/>
+          <w:highlight w:val="cyan"/>
         </w:rPr>
         <w:t>schedule</w:t>
       </w:r>
@@ -4029,29 +3925,20 @@
     <w:p>
       <w:pPr>
         <w:rPr>
-          <w:rFonts w:ascii="Calibri" w:hAnsi="Calibri" w:asciiTheme="minorAscii" w:hAnsiTheme="minorAscii"/>
-          <w:i w:val="1"/>
-          <w:iCs w:val="1"/>
-          <w:color w:val="548DD4" w:themeColor="text2" w:themeTint="99" w:themeShade="FF"/>
-        </w:rPr>
-      </w:pPr>
-      <w:r>
-        <w:rPr>
-          <w:rFonts w:ascii="Calibri" w:hAnsi="Calibri" w:asciiTheme="minorAscii" w:hAnsiTheme="minorAscii"/>
-          <w:i w:val="1"/>
-          <w:iCs w:val="1"/>
-          <w:color w:val="548DD4" w:themeColor="text2" w:themeTint="99" w:themeShade="FF"/>
-        </w:rPr>
-        <w:t>Rough project plan</w:t>
-      </w:r>
-      <w:r>
-        <w:rPr>
-          <w:rFonts w:ascii="Calibri" w:hAnsi="Calibri" w:asciiTheme="minorAscii" w:hAnsiTheme="minorAscii"/>
-          <w:i w:val="1"/>
-          <w:iCs w:val="1"/>
-          <w:color w:val="548DD4" w:themeColor="text2" w:themeTint="99" w:themeShade="FF"/>
-        </w:rPr>
-        <w:t>:</w:t>
+          <w:rFonts w:asciiTheme="minorHAnsi" w:hAnsiTheme="minorHAnsi"/>
+          <w:i/>
+          <w:iCs/>
+          <w:color w:val="548DD4" w:themeColor="text2" w:themeTint="99"/>
+        </w:rPr>
+      </w:pPr>
+      <w:r>
+        <w:rPr>
+          <w:rFonts w:asciiTheme="minorHAnsi" w:hAnsiTheme="minorHAnsi"/>
+          <w:i/>
+          <w:iCs/>
+          <w:color w:val="548DD4" w:themeColor="text2" w:themeTint="99"/>
+        </w:rPr>
+        <w:t>Rough project plan:</w:t>
       </w:r>
     </w:p>
     <w:p>
@@ -4086,29 +3973,20 @@
           <w:numId w:val="21"/>
         </w:numPr>
         <w:rPr>
-          <w:rFonts w:ascii="Calibri" w:hAnsi="Calibri" w:asciiTheme="minorAscii" w:hAnsiTheme="minorAscii"/>
-          <w:i w:val="1"/>
-          <w:iCs w:val="1"/>
-          <w:color w:val="548DD4" w:themeColor="text2" w:themeTint="99" w:themeShade="FF"/>
-        </w:rPr>
-      </w:pPr>
-      <w:r>
-        <w:rPr>
-          <w:rFonts w:ascii="Calibri" w:hAnsi="Calibri" w:asciiTheme="minorAscii" w:hAnsiTheme="minorAscii"/>
-          <w:i w:val="1"/>
-          <w:iCs w:val="1"/>
-          <w:color w:val="548DD4" w:themeColor="text2" w:themeTint="99" w:themeShade="FF"/>
-        </w:rPr>
-        <w:t>Requirements</w:t>
-      </w:r>
-      <w:r>
-        <w:rPr>
-          <w:rFonts w:ascii="Calibri" w:hAnsi="Calibri" w:asciiTheme="minorAscii" w:hAnsiTheme="minorAscii"/>
-          <w:i w:val="1"/>
-          <w:iCs w:val="1"/>
-          <w:color w:val="548DD4" w:themeColor="text2" w:themeTint="99" w:themeShade="FF"/>
-        </w:rPr>
-        <w:t>:</w:t>
+          <w:rFonts w:asciiTheme="minorHAnsi" w:hAnsiTheme="minorHAnsi"/>
+          <w:i/>
+          <w:iCs/>
+          <w:color w:val="548DD4" w:themeColor="text2" w:themeTint="99"/>
+        </w:rPr>
+      </w:pPr>
+      <w:r>
+        <w:rPr>
+          <w:rFonts w:asciiTheme="minorHAnsi" w:hAnsiTheme="minorHAnsi"/>
+          <w:i/>
+          <w:iCs/>
+          <w:color w:val="548DD4" w:themeColor="text2" w:themeTint="99"/>
+        </w:rPr>
+        <w:t>Requirements:</w:t>
       </w:r>
     </w:p>
     <w:p>
@@ -4191,18 +4069,18 @@
           <w:numId w:val="21"/>
         </w:numPr>
         <w:rPr>
-          <w:rFonts w:ascii="Calibri" w:hAnsi="Calibri" w:asciiTheme="minorAscii" w:hAnsiTheme="minorAscii"/>
-          <w:i w:val="1"/>
-          <w:iCs w:val="1"/>
-          <w:color w:val="548DD4" w:themeColor="text2" w:themeTint="99" w:themeShade="FF"/>
-        </w:rPr>
-      </w:pPr>
-      <w:r>
-        <w:rPr>
-          <w:rFonts w:ascii="Calibri" w:hAnsi="Calibri" w:asciiTheme="minorAscii" w:hAnsiTheme="minorAscii"/>
-          <w:i w:val="1"/>
-          <w:iCs w:val="1"/>
-          <w:color w:val="548DD4" w:themeColor="text2" w:themeTint="99" w:themeShade="FF"/>
+          <w:rFonts w:asciiTheme="minorHAnsi" w:hAnsiTheme="minorHAnsi"/>
+          <w:i/>
+          <w:iCs/>
+          <w:color w:val="548DD4" w:themeColor="text2" w:themeTint="99"/>
+        </w:rPr>
+      </w:pPr>
+      <w:r>
+        <w:rPr>
+          <w:rFonts w:asciiTheme="minorHAnsi" w:hAnsiTheme="minorHAnsi"/>
+          <w:i/>
+          <w:iCs/>
+          <w:color w:val="548DD4" w:themeColor="text2" w:themeTint="99"/>
         </w:rPr>
         <w:t>CSS</w:t>
       </w:r>
@@ -4712,53 +4590,53 @@
           <w:iCs/>
           <w:color w:val="548DD4" w:themeColor="text2" w:themeTint="99"/>
         </w:rPr>
+        <w:t xml:space="preserve">Attach </w:t>
+      </w:r>
+      <w:r>
+        <w:rPr>
+          <w:rFonts w:asciiTheme="minorHAnsi" w:hAnsiTheme="minorHAnsi"/>
+          <w:i/>
+          <w:iCs/>
+          <w:color w:val="548DD4" w:themeColor="text2" w:themeTint="99"/>
+        </w:rPr>
+        <w:t>a project plan (in Gantt chart format) for the project.  Identify the</w:t>
+      </w:r>
+      <w:r>
+        <w:rPr>
+          <w:rFonts w:asciiTheme="minorHAnsi" w:hAnsiTheme="minorHAnsi"/>
+          <w:i/>
+          <w:iCs/>
+          <w:color w:val="548DD4" w:themeColor="text2" w:themeTint="99"/>
+        </w:rPr>
+        <w:t xml:space="preserve"> major components/tasks/milestones that will need to be met</w:t>
+      </w:r>
+      <w:r>
+        <w:rPr>
+          <w:rFonts w:asciiTheme="minorHAnsi" w:hAnsiTheme="minorHAnsi"/>
+          <w:i/>
+          <w:iCs/>
+          <w:color w:val="548DD4" w:themeColor="text2" w:themeTint="99"/>
+        </w:rPr>
+        <w:t xml:space="preserve">, and the deadline date for the same.  </w:t>
+      </w:r>
+    </w:p>
+    <w:p>
+      <w:pPr>
+        <w:rPr>
+          <w:rFonts w:asciiTheme="minorHAnsi" w:hAnsiTheme="minorHAnsi"/>
+          <w:i/>
+          <w:iCs/>
+          <w:color w:val="548DD4" w:themeColor="text2" w:themeTint="99"/>
+        </w:rPr>
+      </w:pPr>
+      <w:r>
+        <w:rPr>
+          <w:rFonts w:asciiTheme="minorHAnsi" w:hAnsiTheme="minorHAnsi"/>
+          <w:i/>
+          <w:iCs/>
+          <w:color w:val="548DD4" w:themeColor="text2" w:themeTint="99"/>
+        </w:rPr>
         <w:lastRenderedPageBreak/>
-        <w:t xml:space="preserve">Attach </w:t>
-      </w:r>
-      <w:r>
-        <w:rPr>
-          <w:rFonts w:asciiTheme="minorHAnsi" w:hAnsiTheme="minorHAnsi"/>
-          <w:i/>
-          <w:iCs/>
-          <w:color w:val="548DD4" w:themeColor="text2" w:themeTint="99"/>
-        </w:rPr>
-        <w:t>a project plan (in Gantt chart format) for the project.  Identify the</w:t>
-      </w:r>
-      <w:r>
-        <w:rPr>
-          <w:rFonts w:asciiTheme="minorHAnsi" w:hAnsiTheme="minorHAnsi"/>
-          <w:i/>
-          <w:iCs/>
-          <w:color w:val="548DD4" w:themeColor="text2" w:themeTint="99"/>
-        </w:rPr>
-        <w:t xml:space="preserve"> major components/tasks/milestones that will need to be met</w:t>
-      </w:r>
-      <w:r>
-        <w:rPr>
-          <w:rFonts w:asciiTheme="minorHAnsi" w:hAnsiTheme="minorHAnsi"/>
-          <w:i/>
-          <w:iCs/>
-          <w:color w:val="548DD4" w:themeColor="text2" w:themeTint="99"/>
-        </w:rPr>
-        <w:t xml:space="preserve">, and the deadline date for the same.  </w:t>
-      </w:r>
-    </w:p>
-    <w:p>
-      <w:pPr>
-        <w:rPr>
-          <w:rFonts w:asciiTheme="minorHAnsi" w:hAnsiTheme="minorHAnsi"/>
-          <w:i/>
-          <w:iCs/>
-          <w:color w:val="548DD4" w:themeColor="text2" w:themeTint="99"/>
-        </w:rPr>
-      </w:pPr>
-      <w:r>
-        <w:rPr>
-          <w:rFonts w:asciiTheme="minorHAnsi" w:hAnsiTheme="minorHAnsi"/>
-          <w:i/>
-          <w:iCs/>
-          <w:color w:val="548DD4" w:themeColor="text2" w:themeTint="99"/>
-        </w:rPr>
         <w:t xml:space="preserve">Here, we are looking to see that you have thought through your project and have a handle of what will be involved in your project and are being realistic in allocating time to achieve this. </w:t>
       </w:r>
     </w:p>
@@ -4874,8 +4752,8 @@
           <w:rFonts w:asciiTheme="minorHAnsi" w:hAnsiTheme="minorHAnsi"/>
         </w:rPr>
       </w:pPr>
-      <w:bookmarkStart w:name="_Toc461718141" w:id="39"/>
-      <w:bookmarkStart w:name="_Toc462319971" w:id="40"/>
+      <w:bookmarkStart w:id="39" w:name="_Toc461718141"/>
+      <w:bookmarkStart w:id="40" w:name="_Toc462319971"/>
       <w:r>
         <w:rPr>
           <w:rFonts w:asciiTheme="minorHAnsi" w:hAnsiTheme="minorHAnsi"/>
@@ -4930,8 +4808,8 @@
           <w:rFonts w:asciiTheme="minorHAnsi" w:hAnsiTheme="minorHAnsi"/>
         </w:rPr>
       </w:pPr>
-      <w:bookmarkStart w:name="_Toc461718142" w:id="41"/>
-      <w:bookmarkStart w:name="_Toc462319972" w:id="42"/>
+      <w:bookmarkStart w:id="41" w:name="_Toc461718142"/>
+      <w:bookmarkStart w:id="42" w:name="_Toc462319972"/>
       <w:r>
         <w:rPr>
           <w:rFonts w:asciiTheme="minorHAnsi" w:hAnsiTheme="minorHAnsi"/>
@@ -5010,8 +4888,8 @@
       <w:pPr>
         <w:pStyle w:val="Heading1"/>
       </w:pPr>
-      <w:bookmarkStart w:name="_Toc461718143" w:id="43"/>
-      <w:bookmarkStart w:name="_Toc462319973" w:id="44"/>
+      <w:bookmarkStart w:id="43" w:name="_Toc461718143"/>
+      <w:bookmarkStart w:id="44" w:name="_Toc462319973"/>
       <w:r>
         <w:rPr>
           <w:rFonts w:asciiTheme="minorHAnsi" w:hAnsiTheme="minorHAnsi"/>
@@ -5034,7 +4912,7 @@
     <w:p/>
     <w:sectPr>
       <w:footerReference w:type="default" r:id="rId10"/>
-      <w:pgSz w:w="12240" w:h="15840" w:orient="portrait"/>
+      <w:pgSz w:w="12240" w:h="15840"/>
       <w:pgMar w:top="1440" w:right="1440" w:bottom="1440" w:left="1440" w:header="720" w:footer="720" w:gutter="0"/>
       <w:pgNumType w:start="1"/>
       <w:cols w:space="720"/>
@@ -5299,7 +5177,7 @@
         <w:ind w:left="1440" w:hanging="1440"/>
       </w:pPr>
       <w:rPr>
-        <w:rFonts w:hint="default" w:ascii="Arial" w:hAnsi="Arial"/>
+        <w:rFonts w:ascii="Arial" w:hAnsi="Arial" w:hint="default"/>
         <w:b/>
         <w:i w:val="0"/>
         <w:sz w:val="24"/>
@@ -5319,7 +5197,7 @@
         <w:ind w:left="1440" w:hanging="1440"/>
       </w:pPr>
       <w:rPr>
-        <w:rFonts w:hint="default" w:ascii="Arial" w:hAnsi="Arial"/>
+        <w:rFonts w:ascii="Arial" w:hAnsi="Arial" w:hint="default"/>
         <w:b/>
         <w:i/>
         <w:sz w:val="24"/>
@@ -5376,7 +5254,7 @@
         <w:ind w:left="720" w:hanging="360"/>
       </w:pPr>
       <w:rPr>
-        <w:rFonts w:hint="default" w:ascii="Symbol" w:hAnsi="Symbol"/>
+        <w:rFonts w:ascii="Symbol" w:hAnsi="Symbol" w:hint="default"/>
       </w:rPr>
     </w:lvl>
     <w:lvl w:ilvl="1" w:tplc="04090003" w:tentative="1">
@@ -5388,7 +5266,7 @@
         <w:ind w:left="1440" w:hanging="360"/>
       </w:pPr>
       <w:rPr>
-        <w:rFonts w:hint="default" w:ascii="Courier New" w:hAnsi="Courier New" w:cs="Courier New"/>
+        <w:rFonts w:ascii="Courier New" w:hAnsi="Courier New" w:cs="Courier New" w:hint="default"/>
       </w:rPr>
     </w:lvl>
     <w:lvl w:ilvl="2" w:tplc="04090005" w:tentative="1">
@@ -5400,7 +5278,7 @@
         <w:ind w:left="2160" w:hanging="360"/>
       </w:pPr>
       <w:rPr>
-        <w:rFonts w:hint="default" w:ascii="Wingdings" w:hAnsi="Wingdings"/>
+        <w:rFonts w:ascii="Wingdings" w:hAnsi="Wingdings" w:hint="default"/>
       </w:rPr>
     </w:lvl>
     <w:lvl w:ilvl="3" w:tplc="04090001" w:tentative="1">
@@ -5412,7 +5290,7 @@
         <w:ind w:left="2880" w:hanging="360"/>
       </w:pPr>
       <w:rPr>
-        <w:rFonts w:hint="default" w:ascii="Symbol" w:hAnsi="Symbol"/>
+        <w:rFonts w:ascii="Symbol" w:hAnsi="Symbol" w:hint="default"/>
       </w:rPr>
     </w:lvl>
     <w:lvl w:ilvl="4" w:tplc="04090003" w:tentative="1">
@@ -5424,7 +5302,7 @@
         <w:ind w:left="3600" w:hanging="360"/>
       </w:pPr>
       <w:rPr>
-        <w:rFonts w:hint="default" w:ascii="Courier New" w:hAnsi="Courier New" w:cs="Courier New"/>
+        <w:rFonts w:ascii="Courier New" w:hAnsi="Courier New" w:cs="Courier New" w:hint="default"/>
       </w:rPr>
     </w:lvl>
     <w:lvl w:ilvl="5" w:tplc="04090005" w:tentative="1">
@@ -5436,7 +5314,7 @@
         <w:ind w:left="4320" w:hanging="360"/>
       </w:pPr>
       <w:rPr>
-        <w:rFonts w:hint="default" w:ascii="Wingdings" w:hAnsi="Wingdings"/>
+        <w:rFonts w:ascii="Wingdings" w:hAnsi="Wingdings" w:hint="default"/>
       </w:rPr>
     </w:lvl>
     <w:lvl w:ilvl="6" w:tplc="04090001" w:tentative="1">
@@ -5448,7 +5326,7 @@
         <w:ind w:left="5040" w:hanging="360"/>
       </w:pPr>
       <w:rPr>
-        <w:rFonts w:hint="default" w:ascii="Symbol" w:hAnsi="Symbol"/>
+        <w:rFonts w:ascii="Symbol" w:hAnsi="Symbol" w:hint="default"/>
       </w:rPr>
     </w:lvl>
     <w:lvl w:ilvl="7" w:tplc="04090003" w:tentative="1">
@@ -5460,7 +5338,7 @@
         <w:ind w:left="5760" w:hanging="360"/>
       </w:pPr>
       <w:rPr>
-        <w:rFonts w:hint="default" w:ascii="Courier New" w:hAnsi="Courier New" w:cs="Courier New"/>
+        <w:rFonts w:ascii="Courier New" w:hAnsi="Courier New" w:cs="Courier New" w:hint="default"/>
       </w:rPr>
     </w:lvl>
     <w:lvl w:ilvl="8" w:tplc="04090005" w:tentative="1">
@@ -5472,7 +5350,7 @@
         <w:ind w:left="6480" w:hanging="360"/>
       </w:pPr>
       <w:rPr>
-        <w:rFonts w:hint="default" w:ascii="Wingdings" w:hAnsi="Wingdings"/>
+        <w:rFonts w:ascii="Wingdings" w:hAnsi="Wingdings" w:hint="default"/>
       </w:rPr>
     </w:lvl>
   </w:abstractNum>
@@ -5489,7 +5367,7 @@
         <w:ind w:left="720" w:hanging="360"/>
       </w:pPr>
       <w:rPr>
-        <w:rFonts w:hint="default" w:ascii="Symbol" w:hAnsi="Symbol"/>
+        <w:rFonts w:ascii="Symbol" w:hAnsi="Symbol" w:hint="default"/>
       </w:rPr>
     </w:lvl>
     <w:lvl w:ilvl="1" w:tplc="04090003" w:tentative="1">
@@ -5501,7 +5379,7 @@
         <w:ind w:left="1440" w:hanging="360"/>
       </w:pPr>
       <w:rPr>
-        <w:rFonts w:hint="default" w:ascii="Courier New" w:hAnsi="Courier New" w:cs="Courier New"/>
+        <w:rFonts w:ascii="Courier New" w:hAnsi="Courier New" w:cs="Courier New" w:hint="default"/>
       </w:rPr>
     </w:lvl>
     <w:lvl w:ilvl="2" w:tplc="04090005" w:tentative="1">
@@ -5513,7 +5391,7 @@
         <w:ind w:left="2160" w:hanging="360"/>
       </w:pPr>
       <w:rPr>
-        <w:rFonts w:hint="default" w:ascii="Wingdings" w:hAnsi="Wingdings"/>
+        <w:rFonts w:ascii="Wingdings" w:hAnsi="Wingdings" w:hint="default"/>
       </w:rPr>
     </w:lvl>
     <w:lvl w:ilvl="3" w:tplc="04090001" w:tentative="1">
@@ -5525,7 +5403,7 @@
         <w:ind w:left="2880" w:hanging="360"/>
       </w:pPr>
       <w:rPr>
-        <w:rFonts w:hint="default" w:ascii="Symbol" w:hAnsi="Symbol"/>
+        <w:rFonts w:ascii="Symbol" w:hAnsi="Symbol" w:hint="default"/>
       </w:rPr>
     </w:lvl>
     <w:lvl w:ilvl="4" w:tplc="04090003" w:tentative="1">
@@ -5537,7 +5415,7 @@
         <w:ind w:left="3600" w:hanging="360"/>
       </w:pPr>
       <w:rPr>
-        <w:rFonts w:hint="default" w:ascii="Courier New" w:hAnsi="Courier New" w:cs="Courier New"/>
+        <w:rFonts w:ascii="Courier New" w:hAnsi="Courier New" w:cs="Courier New" w:hint="default"/>
       </w:rPr>
     </w:lvl>
     <w:lvl w:ilvl="5" w:tplc="04090005" w:tentative="1">
@@ -5549,7 +5427,7 @@
         <w:ind w:left="4320" w:hanging="360"/>
       </w:pPr>
       <w:rPr>
-        <w:rFonts w:hint="default" w:ascii="Wingdings" w:hAnsi="Wingdings"/>
+        <w:rFonts w:ascii="Wingdings" w:hAnsi="Wingdings" w:hint="default"/>
       </w:rPr>
     </w:lvl>
     <w:lvl w:ilvl="6" w:tplc="04090001" w:tentative="1">
@@ -5561,7 +5439,7 @@
         <w:ind w:left="5040" w:hanging="360"/>
       </w:pPr>
       <w:rPr>
-        <w:rFonts w:hint="default" w:ascii="Symbol" w:hAnsi="Symbol"/>
+        <w:rFonts w:ascii="Symbol" w:hAnsi="Symbol" w:hint="default"/>
       </w:rPr>
     </w:lvl>
     <w:lvl w:ilvl="7" w:tplc="04090003" w:tentative="1">
@@ -5573,7 +5451,7 @@
         <w:ind w:left="5760" w:hanging="360"/>
       </w:pPr>
       <w:rPr>
-        <w:rFonts w:hint="default" w:ascii="Courier New" w:hAnsi="Courier New" w:cs="Courier New"/>
+        <w:rFonts w:ascii="Courier New" w:hAnsi="Courier New" w:cs="Courier New" w:hint="default"/>
       </w:rPr>
     </w:lvl>
     <w:lvl w:ilvl="8" w:tplc="04090005" w:tentative="1">
@@ -5585,7 +5463,7 @@
         <w:ind w:left="6480" w:hanging="360"/>
       </w:pPr>
       <w:rPr>
-        <w:rFonts w:hint="default" w:ascii="Wingdings" w:hAnsi="Wingdings"/>
+        <w:rFonts w:ascii="Wingdings" w:hAnsi="Wingdings" w:hint="default"/>
       </w:rPr>
     </w:lvl>
   </w:abstractNum>
@@ -5606,7 +5484,7 @@
         <w:ind w:left="360" w:hanging="360"/>
       </w:pPr>
       <w:rPr>
-        <w:rFonts w:hint="default" w:ascii="Symbol" w:hAnsi="Symbol"/>
+        <w:rFonts w:ascii="Symbol" w:hAnsi="Symbol" w:hint="default"/>
       </w:rPr>
     </w:lvl>
   </w:abstractNum>
@@ -5714,7 +5592,7 @@
         <w:ind w:left="360" w:hanging="360"/>
       </w:pPr>
       <w:rPr>
-        <w:rFonts w:hint="default" w:ascii="Wingdings" w:hAnsi="Wingdings"/>
+        <w:rFonts w:ascii="Wingdings" w:hAnsi="Wingdings" w:hint="default"/>
       </w:rPr>
     </w:lvl>
   </w:abstractNum>
@@ -5934,7 +5812,7 @@
         <w:ind w:left="360" w:hanging="360"/>
       </w:pPr>
       <w:rPr>
-        <w:rFonts w:hint="default" w:ascii="Symbol" w:hAnsi="Symbol"/>
+        <w:rFonts w:ascii="Symbol" w:hAnsi="Symbol" w:hint="default"/>
       </w:rPr>
     </w:lvl>
   </w:abstractNum>
@@ -5955,7 +5833,7 @@
         <w:ind w:left="360" w:hanging="360"/>
       </w:pPr>
       <w:rPr>
-        <w:rFonts w:hint="default" w:ascii="Symbol" w:hAnsi="Symbol"/>
+        <w:rFonts w:ascii="Symbol" w:hAnsi="Symbol" w:hint="default"/>
       </w:rPr>
     </w:lvl>
   </w:abstractNum>
@@ -5974,7 +5852,7 @@
         <w:ind w:left="360" w:hanging="360"/>
       </w:pPr>
       <w:rPr>
-        <w:rFonts w:hint="default" w:ascii="Wingdings" w:hAnsi="Wingdings"/>
+        <w:rFonts w:ascii="Wingdings" w:hAnsi="Wingdings" w:hint="default"/>
       </w:rPr>
     </w:lvl>
   </w:abstractNum>
@@ -6108,7 +5986,7 @@
         <w:ind w:left="360" w:hanging="360"/>
       </w:pPr>
       <w:rPr>
-        <w:rFonts w:hint="default" w:ascii="Symbol" w:hAnsi="Symbol"/>
+        <w:rFonts w:ascii="Symbol" w:hAnsi="Symbol" w:hint="default"/>
       </w:rPr>
     </w:lvl>
   </w:abstractNum>
@@ -6211,7 +6089,7 @@
   <w:docDefaults>
     <w:rPrDefault>
       <w:rPr>
-        <w:rFonts w:ascii="Times New Roman" w:hAnsi="Times New Roman" w:eastAsia="Times New Roman" w:cs="Times New Roman"/>
+        <w:rFonts w:ascii="Times New Roman" w:eastAsia="Times New Roman" w:hAnsi="Times New Roman" w:cs="Times New Roman"/>
         <w:lang w:val="en-US" w:eastAsia="zh-CN" w:bidi="ar-SA"/>
       </w:rPr>
     </w:rPrDefault>
@@ -6237,8 +6115,8 @@
     <w:lsdException w:name="index 7" w:semiHidden="1" w:unhideWhenUsed="1"/>
     <w:lsdException w:name="index 8" w:semiHidden="1" w:unhideWhenUsed="1"/>
     <w:lsdException w:name="index 9" w:semiHidden="1" w:unhideWhenUsed="1"/>
-    <w:lsdException w:name="toc 1" w:uiPriority="39" w:semiHidden="1" w:unhideWhenUsed="1"/>
-    <w:lsdException w:name="toc 2" w:uiPriority="39" w:semiHidden="1" w:unhideWhenUsed="1"/>
+    <w:lsdException w:name="toc 1" w:semiHidden="1" w:uiPriority="39" w:unhideWhenUsed="1"/>
+    <w:lsdException w:name="toc 2" w:semiHidden="1" w:uiPriority="39" w:unhideWhenUsed="1"/>
     <w:lsdException w:name="toc 3" w:semiHidden="1" w:unhideWhenUsed="1"/>
     <w:lsdException w:name="toc 4" w:semiHidden="1" w:unhideWhenUsed="1"/>
     <w:lsdException w:name="toc 5" w:semiHidden="1" w:unhideWhenUsed="1"/>
@@ -6297,7 +6175,7 @@
     <w:lsdException w:name="Body Text Indent 2" w:semiHidden="1" w:unhideWhenUsed="1"/>
     <w:lsdException w:name="Body Text Indent 3" w:semiHidden="1" w:unhideWhenUsed="1"/>
     <w:lsdException w:name="Block Text" w:semiHidden="1" w:unhideWhenUsed="1"/>
-    <w:lsdException w:name="Hyperlink" w:uiPriority="99" w:semiHidden="1" w:unhideWhenUsed="1"/>
+    <w:lsdException w:name="Hyperlink" w:semiHidden="1" w:uiPriority="99" w:unhideWhenUsed="1"/>
     <w:lsdException w:name="FollowedHyperlink" w:semiHidden="1" w:unhideWhenUsed="1"/>
     <w:lsdException w:name="Strong" w:qFormat="1"/>
     <w:lsdException w:name="Emphasis" w:qFormat="1"/>
@@ -6306,7 +6184,7 @@
     <w:lsdException w:name="E-mail Signature" w:semiHidden="1" w:unhideWhenUsed="1"/>
     <w:lsdException w:name="HTML Top of Form" w:semiHidden="1" w:unhideWhenUsed="1"/>
     <w:lsdException w:name="HTML Bottom of Form" w:semiHidden="1" w:unhideWhenUsed="1"/>
-    <w:lsdException w:name="Normal (Web)" w:uiPriority="99" w:semiHidden="1" w:unhideWhenUsed="1"/>
+    <w:lsdException w:name="Normal (Web)" w:semiHidden="1" w:uiPriority="99" w:unhideWhenUsed="1"/>
     <w:lsdException w:name="HTML Acronym" w:semiHidden="1" w:unhideWhenUsed="1"/>
     <w:lsdException w:name="HTML Address" w:semiHidden="1" w:unhideWhenUsed="1"/>
     <w:lsdException w:name="HTML Cite" w:semiHidden="1" w:unhideWhenUsed="1"/>
@@ -6317,6 +6195,7 @@
     <w:lsdException w:name="HTML Sample" w:semiHidden="1" w:unhideWhenUsed="1"/>
     <w:lsdException w:name="HTML Typewriter" w:semiHidden="1" w:unhideWhenUsed="1"/>
     <w:lsdException w:name="HTML Variable" w:semiHidden="1" w:unhideWhenUsed="1"/>
+    <w:lsdException w:name="Normal Table" w:semiHidden="1" w:unhideWhenUsed="1"/>
     <w:lsdException w:name="annotation subject" w:semiHidden="1" w:unhideWhenUsed="1"/>
     <w:lsdException w:name="No List" w:semiHidden="1" w:unhideWhenUsed="1"/>
     <w:lsdException w:name="Outline List 1" w:semiHidden="1" w:unhideWhenUsed="1"/>
@@ -6362,9 +6241,11 @@
     <w:lsdException w:name="Table Subtle 1" w:semiHidden="1" w:unhideWhenUsed="1"/>
     <w:lsdException w:name="Table Subtle 2" w:semiHidden="1" w:unhideWhenUsed="1"/>
     <w:lsdException w:name="Table Web 1" w:semiHidden="1" w:unhideWhenUsed="1"/>
+    <w:lsdException w:name="Table Web 2" w:semiHidden="1" w:unhideWhenUsed="1"/>
     <w:lsdException w:name="Table Web 3" w:semiHidden="1" w:unhideWhenUsed="1"/>
     <w:lsdException w:name="Balloon Text" w:semiHidden="1" w:unhideWhenUsed="1"/>
-    <w:lsdException w:name="Placeholder Text" w:uiPriority="99" w:semiHidden="1"/>
+    <w:lsdException w:name="Table Theme" w:semiHidden="1" w:unhideWhenUsed="1"/>
+    <w:lsdException w:name="Placeholder Text" w:semiHidden="1" w:uiPriority="99"/>
     <w:lsdException w:name="No Spacing" w:uiPriority="1" w:qFormat="1"/>
     <w:lsdException w:name="Light Shading" w:uiPriority="60"/>
     <w:lsdException w:name="Light List" w:uiPriority="61"/>
@@ -6386,7 +6267,7 @@
     <w:lsdException w:name="Medium Shading 1 Accent 1" w:uiPriority="63"/>
     <w:lsdException w:name="Medium Shading 2 Accent 1" w:uiPriority="64"/>
     <w:lsdException w:name="Medium List 1 Accent 1" w:uiPriority="65"/>
-    <w:lsdException w:name="Revision" w:uiPriority="99" w:semiHidden="1"/>
+    <w:lsdException w:name="Revision" w:semiHidden="1" w:uiPriority="99"/>
     <w:lsdException w:name="List Paragraph" w:uiPriority="34" w:qFormat="1"/>
     <w:lsdException w:name="Quote" w:uiPriority="29" w:qFormat="1"/>
     <w:lsdException w:name="Intense Quote" w:uiPriority="30" w:qFormat="1"/>
@@ -6473,8 +6354,8 @@
     <w:lsdException w:name="Subtle Reference" w:uiPriority="31" w:qFormat="1"/>
     <w:lsdException w:name="Intense Reference" w:uiPriority="32" w:qFormat="1"/>
     <w:lsdException w:name="Book Title" w:uiPriority="33" w:qFormat="1"/>
-    <w:lsdException w:name="Bibliography" w:uiPriority="37" w:semiHidden="1" w:unhideWhenUsed="1"/>
-    <w:lsdException w:name="TOC Heading" w:uiPriority="39" w:semiHidden="1" w:unhideWhenUsed="1" w:qFormat="1"/>
+    <w:lsdException w:name="Bibliography" w:semiHidden="1" w:uiPriority="37" w:unhideWhenUsed="1"/>
+    <w:lsdException w:name="TOC Heading" w:semiHidden="1" w:uiPriority="39" w:unhideWhenUsed="1" w:qFormat="1"/>
     <w:lsdException w:name="Plain Table 1" w:uiPriority="41"/>
     <w:lsdException w:name="Plain Table 2" w:uiPriority="42"/>
     <w:lsdException w:name="Plain Table 3" w:uiPriority="43"/>
@@ -6579,14 +6460,14 @@
     <w:lsdException w:name="List Table 5 Dark Accent 6" w:uiPriority="50"/>
     <w:lsdException w:name="List Table 6 Colorful Accent 6" w:uiPriority="51"/>
     <w:lsdException w:name="List Table 7 Colorful Accent 6" w:uiPriority="52"/>
-    <w:lsdException w:name="Mention" w:uiPriority="99" w:semiHidden="1" w:unhideWhenUsed="1"/>
-    <w:lsdException w:name="Smart Hyperlink" w:uiPriority="99" w:semiHidden="1" w:unhideWhenUsed="1"/>
-    <w:lsdException w:name="Hashtag" w:uiPriority="99" w:semiHidden="1" w:unhideWhenUsed="1"/>
-    <w:lsdException w:name="Unresolved Mention" w:uiPriority="99" w:semiHidden="1" w:unhideWhenUsed="1"/>
-    <w:lsdException w:name="Smart Link" w:uiPriority="99" w:semiHidden="1" w:unhideWhenUsed="1"/>
-    <w:lsdException w:name="Smart Link Error" w:uiPriority="99" w:semiHidden="1" w:unhideWhenUsed="1"/>
+    <w:lsdException w:name="Mention" w:semiHidden="1" w:uiPriority="99" w:unhideWhenUsed="1"/>
+    <w:lsdException w:name="Smart Hyperlink" w:semiHidden="1" w:uiPriority="99" w:unhideWhenUsed="1"/>
+    <w:lsdException w:name="Hashtag" w:semiHidden="1" w:uiPriority="99" w:unhideWhenUsed="1"/>
+    <w:lsdException w:name="Unresolved Mention" w:semiHidden="1" w:uiPriority="99" w:unhideWhenUsed="1"/>
+    <w:lsdException w:name="Smart Link" w:semiHidden="1" w:uiPriority="99" w:unhideWhenUsed="1"/>
+    <w:lsdException w:name="Smart Link Error" w:semiHidden="1" w:uiPriority="99" w:unhideWhenUsed="1"/>
   </w:latentStyles>
-  <w:style w:type="paragraph" w:styleId="Normal" w:default="1">
+  <w:style w:type="paragraph" w:default="1" w:styleId="Normal">
     <w:name w:val="Normal"/>
     <w:qFormat/>
     <w:rsid w:val="007C7A3B"/>
@@ -6755,13 +6636,13 @@
       <w:u w:val="single"/>
     </w:rPr>
   </w:style>
-  <w:style w:type="character" w:styleId="DefaultParagraphFont" w:default="1">
+  <w:style w:type="character" w:default="1" w:styleId="DefaultParagraphFont">
     <w:name w:val="Default Paragraph Font"/>
     <w:uiPriority w:val="1"/>
     <w:semiHidden/>
     <w:unhideWhenUsed/>
   </w:style>
-  <w:style w:type="table" w:styleId="TableNormal" w:default="1">
+  <w:style w:type="table" w:default="1" w:styleId="TableNormal">
     <w:name w:val="Normal Table"/>
     <w:uiPriority w:val="99"/>
     <w:semiHidden/>
@@ -6776,7 +6657,7 @@
       </w:tblCellMar>
     </w:tblPr>
   </w:style>
-  <w:style w:type="numbering" w:styleId="NoList" w:default="1">
+  <w:style w:type="numbering" w:default="1" w:styleId="NoList">
     <w:name w:val="No List"/>
     <w:uiPriority w:val="99"/>
     <w:semiHidden/>
@@ -6788,7 +6669,7 @@
     <w:rsid w:val="007C7A3B"/>
     <w:pPr>
       <w:pBdr>
-        <w:top w:val="double" w:color="auto" w:sz="4" w:space="6"/>
+        <w:top w:val="double" w:sz="4" w:space="6" w:color="auto"/>
       </w:pBdr>
       <w:tabs>
         <w:tab w:val="center" w:pos="4680"/>
@@ -6807,7 +6688,7 @@
     <w:rsid w:val="007C7A3B"/>
     <w:pPr>
       <w:pBdr>
-        <w:bottom w:val="double" w:color="auto" w:sz="4" w:space="6"/>
+        <w:bottom w:val="double" w:sz="4" w:space="6" w:color="auto"/>
       </w:pBdr>
       <w:tabs>
         <w:tab w:val="center" w:pos="4680"/>
@@ -7017,7 +6898,7 @@
       <w:sz w:val="20"/>
     </w:rPr>
   </w:style>
-  <w:style w:type="paragraph" w:styleId="Appendix1" w:customStyle="1">
+  <w:style w:type="paragraph" w:customStyle="1" w:styleId="Appendix1">
     <w:name w:val="Appendix 1"/>
     <w:next w:val="Normal"/>
     <w:rsid w:val="007C7A3B"/>
@@ -7033,7 +6914,7 @@
       <w:lang w:eastAsia="en-US"/>
     </w:rPr>
   </w:style>
-  <w:style w:type="paragraph" w:styleId="Appendix2" w:customStyle="1">
+  <w:style w:type="paragraph" w:customStyle="1" w:styleId="Appendix2">
     <w:name w:val="Appendix 2"/>
     <w:next w:val="Normal"/>
     <w:rsid w:val="007C7A3B"/>
@@ -7048,7 +6929,7 @@
       <w:lang w:eastAsia="en-US"/>
     </w:rPr>
   </w:style>
-  <w:style w:type="paragraph" w:styleId="Appendix3" w:customStyle="1">
+  <w:style w:type="paragraph" w:customStyle="1" w:styleId="Appendix3">
     <w:name w:val="Appendix 3"/>
     <w:basedOn w:val="Appendix2"/>
     <w:next w:val="Normal"/>
@@ -7057,7 +6938,7 @@
       <w:sz w:val="24"/>
     </w:rPr>
   </w:style>
-  <w:style w:type="paragraph" w:styleId="Appendix4" w:customStyle="1">
+  <w:style w:type="paragraph" w:customStyle="1" w:styleId="Appendix4">
     <w:name w:val="Appendix 4"/>
     <w:basedOn w:val="Appendix3"/>
     <w:next w:val="Normal"/>
@@ -7080,7 +6961,7 @@
       <w:b/>
     </w:rPr>
   </w:style>
-  <w:style w:type="paragraph" w:styleId="Centered" w:customStyle="1">
+  <w:style w:type="paragraph" w:customStyle="1" w:styleId="Centered">
     <w:name w:val="Centered"/>
     <w:basedOn w:val="Normal"/>
     <w:rsid w:val="007C7A3B"/>
@@ -7091,7 +6972,7 @@
       <w:b/>
     </w:rPr>
   </w:style>
-  <w:style w:type="paragraph" w:styleId="CoverType" w:customStyle="1">
+  <w:style w:type="paragraph" w:customStyle="1" w:styleId="CoverType">
     <w:name w:val="Cover Type"/>
     <w:basedOn w:val="Centered"/>
     <w:rsid w:val="007C7A3B"/>
@@ -7102,7 +6983,7 @@
       <w:sz w:val="32"/>
     </w:rPr>
   </w:style>
-  <w:style w:type="paragraph" w:styleId="Dash" w:customStyle="1">
+  <w:style w:type="paragraph" w:customStyle="1" w:styleId="Dash">
     <w:name w:val="Dash"/>
     <w:basedOn w:val="Normal"/>
     <w:rsid w:val="007C7A3B"/>
@@ -7116,7 +6997,7 @@
       <w:ind w:left="720"/>
     </w:pPr>
   </w:style>
-  <w:style w:type="paragraph" w:styleId="DoubleDash" w:customStyle="1">
+  <w:style w:type="paragraph" w:customStyle="1" w:styleId="DoubleDash">
     <w:name w:val="Double Dash"/>
     <w:basedOn w:val="Normal"/>
     <w:rsid w:val="007C7A3B"/>
@@ -7131,7 +7012,7 @@
       <w:ind w:left="720" w:firstLine="0"/>
     </w:pPr>
   </w:style>
-  <w:style w:type="paragraph" w:styleId="Figure" w:customStyle="1">
+  <w:style w:type="paragraph" w:customStyle="1" w:styleId="Figure">
     <w:name w:val="Figure"/>
     <w:basedOn w:val="Centered"/>
     <w:next w:val="Normal"/>
@@ -7141,7 +7022,7 @@
       <w:spacing w:after="120"/>
     </w:pPr>
   </w:style>
-  <w:style w:type="paragraph" w:styleId="Number" w:customStyle="1">
+  <w:style w:type="paragraph" w:customStyle="1" w:styleId="Number">
     <w:name w:val="Number"/>
     <w:basedOn w:val="Normal"/>
     <w:rsid w:val="007C7A3B"/>
@@ -7152,7 +7033,7 @@
       <w:ind w:left="360" w:hanging="360"/>
     </w:pPr>
   </w:style>
-  <w:style w:type="paragraph" w:styleId="Table" w:customStyle="1">
+  <w:style w:type="paragraph" w:customStyle="1" w:styleId="Table">
     <w:name w:val="Table"/>
     <w:basedOn w:val="Centered"/>
     <w:next w:val="Normal"/>
@@ -7162,7 +7043,7 @@
       <w:spacing w:after="120"/>
     </w:pPr>
   </w:style>
-  <w:style w:type="paragraph" w:styleId="TableText" w:customStyle="1">
+  <w:style w:type="paragraph" w:customStyle="1" w:styleId="TableText">
     <w:name w:val="Table Text"/>
     <w:basedOn w:val="Normal"/>
     <w:rsid w:val="007C7A3B"/>
@@ -7175,7 +7056,7 @@
       <w:sz w:val="18"/>
     </w:rPr>
   </w:style>
-  <w:style w:type="paragraph" w:styleId="TableBullet" w:customStyle="1">
+  <w:style w:type="paragraph" w:customStyle="1" w:styleId="TableBullet">
     <w:name w:val="Table Bullet"/>
     <w:basedOn w:val="TableText"/>
     <w:rsid w:val="007C7A3B"/>
@@ -7185,7 +7066,7 @@
       </w:numPr>
     </w:pPr>
   </w:style>
-  <w:style w:type="paragraph" w:styleId="TableHeader" w:customStyle="1">
+  <w:style w:type="paragraph" w:customStyle="1" w:styleId="TableHeader">
     <w:name w:val="Table Header"/>
     <w:basedOn w:val="TableText"/>
     <w:rsid w:val="007C7A3B"/>
@@ -7196,7 +7077,7 @@
       <w:b/>
     </w:rPr>
   </w:style>
-  <w:style w:type="paragraph" w:styleId="TableNumber" w:customStyle="1">
+  <w:style w:type="paragraph" w:customStyle="1" w:styleId="TableNumber">
     <w:name w:val="Table Number"/>
     <w:basedOn w:val="TableBullet"/>
     <w:rsid w:val="007C7A3B"/>
@@ -7219,7 +7100,7 @@
       <w:sz w:val="20"/>
     </w:rPr>
   </w:style>
-  <w:style w:type="paragraph" w:styleId="Bullet" w:customStyle="1">
+  <w:style w:type="paragraph" w:customStyle="1" w:styleId="Bullet">
     <w:name w:val="Bullet"/>
     <w:basedOn w:val="Normal"/>
     <w:rsid w:val="007C7A3B"/>
@@ -7229,7 +7110,7 @@
       </w:numPr>
     </w:pPr>
   </w:style>
-  <w:style w:type="paragraph" w:styleId="centerbold" w:customStyle="1">
+  <w:style w:type="paragraph" w:customStyle="1" w:styleId="centerbold">
     <w:name w:val="center bold"/>
     <w:aliases w:val="cbo"/>
     <w:basedOn w:val="Normal"/>
@@ -7329,8 +7210,8 @@
     </w:pPr>
     <w:tblPr>
       <w:tblBorders>
-        <w:top w:val="single" w:color="000000" w:sz="12" w:space="0"/>
-        <w:bottom w:val="single" w:color="000000" w:sz="12" w:space="0"/>
+        <w:top w:val="single" w:sz="12" w:space="0" w:color="000000"/>
+        <w:bottom w:val="single" w:sz="12" w:space="0" w:color="000000"/>
       </w:tblBorders>
     </w:tblPr>
     <w:tcPr>
@@ -7343,9 +7224,9 @@
       <w:tblPr/>
       <w:tcPr>
         <w:tcBorders>
-          <w:bottom w:val="single" w:color="000000" w:sz="6" w:space="0"/>
-          <w:tl2br w:val="none" w:color="auto" w:sz="0" w:space="0"/>
-          <w:tr2bl w:val="none" w:color="auto" w:sz="0" w:space="0"/>
+          <w:bottom w:val="single" w:sz="6" w:space="0" w:color="000000"/>
+          <w:tl2br w:val="none" w:sz="0" w:space="0" w:color="auto"/>
+          <w:tr2bl w:val="none" w:sz="0" w:space="0" w:color="auto"/>
         </w:tcBorders>
         <w:shd w:val="solid" w:color="800080" w:fill="FFFFFF"/>
       </w:tcPr>
@@ -7354,9 +7235,9 @@
       <w:tblPr/>
       <w:tcPr>
         <w:tcBorders>
-          <w:top w:val="single" w:color="000000" w:sz="6" w:space="0"/>
-          <w:tl2br w:val="none" w:color="auto" w:sz="0" w:space="0"/>
-          <w:tr2bl w:val="none" w:color="auto" w:sz="0" w:space="0"/>
+          <w:top w:val="single" w:sz="6" w:space="0" w:color="000000"/>
+          <w:tl2br w:val="none" w:sz="0" w:space="0" w:color="auto"/>
+          <w:tr2bl w:val="none" w:sz="0" w:space="0" w:color="auto"/>
         </w:tcBorders>
       </w:tcPr>
     </w:tblStylePr>
@@ -7368,8 +7249,8 @@
       <w:tblPr/>
       <w:tcPr>
         <w:tcBorders>
-          <w:tl2br w:val="none" w:color="auto" w:sz="0" w:space="0"/>
-          <w:tr2bl w:val="none" w:color="auto" w:sz="0" w:space="0"/>
+          <w:tl2br w:val="none" w:sz="0" w:space="0" w:color="auto"/>
+          <w:tr2bl w:val="none" w:sz="0" w:space="0" w:color="auto"/>
         </w:tcBorders>
         <w:shd w:val="solid" w:color="C0C0C0" w:fill="FFFFFF"/>
       </w:tcPr>
@@ -7382,8 +7263,8 @@
       <w:tblPr/>
       <w:tcPr>
         <w:tcBorders>
-          <w:tl2br w:val="none" w:color="auto" w:sz="0" w:space="0"/>
-          <w:tr2bl w:val="none" w:color="auto" w:sz="0" w:space="0"/>
+          <w:tl2br w:val="none" w:sz="0" w:space="0" w:color="auto"/>
+          <w:tr2bl w:val="none" w:sz="0" w:space="0" w:color="auto"/>
         </w:tcBorders>
       </w:tcPr>
     </w:tblStylePr>
@@ -7391,8 +7272,8 @@
       <w:tblPr/>
       <w:tcPr>
         <w:tcBorders>
-          <w:tl2br w:val="none" w:color="auto" w:sz="0" w:space="0"/>
-          <w:tr2bl w:val="none" w:color="auto" w:sz="0" w:space="0"/>
+          <w:tl2br w:val="none" w:sz="0" w:space="0" w:color="auto"/>
+          <w:tr2bl w:val="none" w:sz="0" w:space="0" w:color="auto"/>
         </w:tcBorders>
         <w:shd w:val="solid" w:color="800080" w:fill="FFFFFF"/>
       </w:tcPr>
@@ -7404,13 +7285,13 @@
       <w:tblPr/>
       <w:tcPr>
         <w:tcBorders>
-          <w:tl2br w:val="none" w:color="auto" w:sz="0" w:space="0"/>
-          <w:tr2bl w:val="none" w:color="auto" w:sz="0" w:space="0"/>
+          <w:tl2br w:val="none" w:sz="0" w:space="0" w:color="auto"/>
+          <w:tr2bl w:val="none" w:sz="0" w:space="0" w:color="auto"/>
         </w:tcBorders>
       </w:tcPr>
     </w:tblStylePr>
   </w:style>
-  <w:style w:type="character" w:styleId="apple-style-span" w:customStyle="1">
+  <w:style w:type="character" w:customStyle="1" w:styleId="apple-style-span">
     <w:name w:val="apple-style-span"/>
     <w:basedOn w:val="DefaultParagraphFont"/>
     <w:rsid w:val="00326B42"/>
@@ -7434,7 +7315,7 @@
       <w:outlineLvl w:val="9"/>
     </w:pPr>
     <w:rPr>
-      <w:rFonts w:asciiTheme="majorHAnsi" w:hAnsiTheme="majorHAnsi" w:eastAsiaTheme="majorEastAsia" w:cstheme="majorBidi"/>
+      <w:rFonts w:asciiTheme="majorHAnsi" w:eastAsiaTheme="majorEastAsia" w:hAnsiTheme="majorHAnsi" w:cstheme="majorBidi"/>
       <w:b w:val="0"/>
       <w:caps w:val="0"/>
       <w:color w:val="365F91" w:themeColor="accent1" w:themeShade="BF"/>
@@ -7443,39 +7324,6 @@
     </w:rPr>
   </w:style>
 </w:styles>
-</file>
-
-<file path=word/glossary/document.xml><?xml version="1.0" encoding="utf-8"?>
-<w:glossaryDocument xmlns:w14="http://schemas.microsoft.com/office/word/2010/wordml" xmlns:w="http://schemas.openxmlformats.org/wordprocessingml/2006/main">
-  <w:docParts>
-    <w:docPart>
-      <w:docPartPr>
-        <w:name w:val="DefaultPlaceholder_1081868574"/>
-        <w:category>
-          <w:name w:val="General"/>
-          <w:gallery w:val="placeholder"/>
-        </w:category>
-        <w:types>
-          <w:type w:val="bbPlcHdr"/>
-        </w:types>
-        <w:behaviors>
-          <w:behavior w:val="content"/>
-        </w:behaviors>
-        <w:guid w:val="{bdaf3894-e986-4740-915a-89c2a44a04b4}"/>
-      </w:docPartPr>
-      <w:docPartBody>
-        <w:p>
-          <w:r>
-            <w:rPr>
-              <w:rStyle w:val="PlaceholderText"/>
-            </w:rPr>
-            <w:t/>
-          </w:r>
-        </w:p>
-      </w:docPartBody>
-    </w:docPart>
-  </w:docParts>
-</w:glossaryDocument>
 </file>
 
 <file path=word/theme/theme1.xml><?xml version="1.0" encoding="utf-8"?>
@@ -7766,7 +7614,7 @@
 </file>
 
 <file path=customXml/itemProps1.xml><?xml version="1.0" encoding="utf-8"?>
-<ds:datastoreItem xmlns:ds="http://schemas.openxmlformats.org/officeDocument/2006/customXml" ds:itemID="{77D5ECD5-A206-43F3-A265-83B6414B9DB7}">
+<ds:datastoreItem xmlns:ds="http://schemas.openxmlformats.org/officeDocument/2006/customXml" ds:itemID="{734226F9-72E9-4238-9AE7-AD6F428A66F6}">
   <ds:schemaRefs>
     <ds:schemaRef ds:uri="http://schemas.openxmlformats.org/officeDocument/2006/bibliography"/>
   </ds:schemaRefs>

</xml_diff>